<commit_message>
Chinh sửa file report
Chỉnh sửa phân mảnh
</commit_message>
<xml_diff>
--- a/Report/finalreport_update2.docx
+++ b/Report/finalreport_update2.docx
@@ -1,6 +1,6 @@
 
 <file path=word/document.xml><?xml version="1.0" encoding="utf-8"?>
-<w:document xmlns:wpc="http://schemas.microsoft.com/office/word/2010/wordprocessingCanvas" xmlns:mc="http://schemas.openxmlformats.org/markup-compatibility/2006" xmlns:o="urn:schemas-microsoft-com:office:office" xmlns:r="http://schemas.openxmlformats.org/officeDocument/2006/relationships" xmlns:m="http://schemas.openxmlformats.org/officeDocument/2006/math" xmlns:v="urn:schemas-microsoft-com:vml" xmlns:wp14="http://schemas.microsoft.com/office/word/2010/wordprocessingDrawing" xmlns:wp="http://schemas.openxmlformats.org/drawingml/2006/wordprocessingDrawing" xmlns:w10="urn:schemas-microsoft-com:office:word" xmlns:w="http://schemas.openxmlformats.org/wordprocessingml/2006/main" xmlns:w14="http://schemas.microsoft.com/office/word/2010/wordml" xmlns:w15="http://schemas.microsoft.com/office/word/2012/wordml" xmlns:wpg="http://schemas.microsoft.com/office/word/2010/wordprocessingGroup" xmlns:wpi="http://schemas.microsoft.com/office/word/2010/wordprocessingInk" xmlns:wne="http://schemas.microsoft.com/office/word/2006/wordml" xmlns:wps="http://schemas.microsoft.com/office/word/2010/wordprocessingShape" mc:Ignorable="w14 w15 wp14">
+<w:document xmlns:wpc="http://schemas.microsoft.com/office/word/2010/wordprocessingCanvas" xmlns:cx="http://schemas.microsoft.com/office/drawing/2014/chartex" xmlns:cx1="http://schemas.microsoft.com/office/drawing/2015/9/8/chartex" xmlns:cx2="http://schemas.microsoft.com/office/drawing/2015/10/21/chartex" xmlns:cx3="http://schemas.microsoft.com/office/drawing/2016/5/9/chartex" xmlns:cx4="http://schemas.microsoft.com/office/drawing/2016/5/10/chartex" xmlns:cx5="http://schemas.microsoft.com/office/drawing/2016/5/11/chartex" xmlns:cx6="http://schemas.microsoft.com/office/drawing/2016/5/12/chartex" xmlns:cx7="http://schemas.microsoft.com/office/drawing/2016/5/13/chartex" xmlns:cx8="http://schemas.microsoft.com/office/drawing/2016/5/14/chartex" xmlns:mc="http://schemas.openxmlformats.org/markup-compatibility/2006" xmlns:aink="http://schemas.microsoft.com/office/drawing/2016/ink" xmlns:am3d="http://schemas.microsoft.com/office/drawing/2017/model3d" xmlns:o="urn:schemas-microsoft-com:office:office" xmlns:r="http://schemas.openxmlformats.org/officeDocument/2006/relationships" xmlns:m="http://schemas.openxmlformats.org/officeDocument/2006/math" xmlns:v="urn:schemas-microsoft-com:vml" xmlns:wp14="http://schemas.microsoft.com/office/word/2010/wordprocessingDrawing" xmlns:wp="http://schemas.openxmlformats.org/drawingml/2006/wordprocessingDrawing" xmlns:w10="urn:schemas-microsoft-com:office:word" xmlns:w="http://schemas.openxmlformats.org/wordprocessingml/2006/main" xmlns:w14="http://schemas.microsoft.com/office/word/2010/wordml" xmlns:w15="http://schemas.microsoft.com/office/word/2012/wordml" xmlns:w16cid="http://schemas.microsoft.com/office/word/2016/wordml/cid" xmlns:w16se="http://schemas.microsoft.com/office/word/2015/wordml/symex" xmlns:wpg="http://schemas.microsoft.com/office/word/2010/wordprocessingGroup" xmlns:wpi="http://schemas.microsoft.com/office/word/2010/wordprocessingInk" xmlns:wne="http://schemas.microsoft.com/office/word/2006/wordml" xmlns:wps="http://schemas.microsoft.com/office/word/2010/wordprocessingShape" mc:Ignorable="w14 w15 w16se w16cid wp14">
   <w:body>
     <w:p>
       <w:pPr>
@@ -140,31 +140,7 @@
           <w:szCs w:val="28"/>
           <w:lang w:eastAsia="vi-VN"/>
         </w:rPr>
-        <w:t xml:space="preserve"> </w:t>
-      </w:r>
-      <w:proofErr w:type="spellStart"/>
-      <w:r>
-        <w:rPr>
-          <w:rFonts w:ascii="Times New Roman" w:eastAsia="Times New Roman" w:hAnsi="Times New Roman" w:cs="Times New Roman"/>
-          <w:b/>
-          <w:bCs/>
-          <w:sz w:val="28"/>
-          <w:szCs w:val="28"/>
-          <w:lang w:eastAsia="vi-VN"/>
-        </w:rPr>
-        <w:t>Gia</w:t>
-      </w:r>
-      <w:proofErr w:type="spellEnd"/>
-      <w:r>
-        <w:rPr>
-          <w:rFonts w:ascii="Times New Roman" w:eastAsia="Times New Roman" w:hAnsi="Times New Roman" w:cs="Times New Roman"/>
-          <w:b/>
-          <w:bCs/>
-          <w:sz w:val="28"/>
-          <w:szCs w:val="28"/>
-          <w:lang w:eastAsia="vi-VN"/>
-        </w:rPr>
-        <w:t xml:space="preserve"> </w:t>
+        <w:t xml:space="preserve"> Gia </w:t>
       </w:r>
       <w:proofErr w:type="spellStart"/>
       <w:r>
@@ -249,31 +225,7 @@
           <w:szCs w:val="28"/>
           <w:lang w:eastAsia="vi-VN"/>
         </w:rPr>
-        <w:t xml:space="preserve"> Minh </w:t>
-      </w:r>
-      <w:proofErr w:type="spellStart"/>
-      <w:r>
-        <w:rPr>
-          <w:rFonts w:ascii="Times New Roman" w:eastAsia="Times New Roman" w:hAnsi="Times New Roman" w:cs="Times New Roman"/>
-          <w:b/>
-          <w:bCs/>
-          <w:sz w:val="28"/>
-          <w:szCs w:val="28"/>
-          <w:lang w:eastAsia="vi-VN"/>
-        </w:rPr>
-        <w:t>Hiếu</w:t>
-      </w:r>
-      <w:proofErr w:type="spellEnd"/>
-      <w:r>
-        <w:rPr>
-          <w:rFonts w:ascii="Times New Roman" w:eastAsia="Times New Roman" w:hAnsi="Times New Roman" w:cs="Times New Roman"/>
-          <w:b/>
-          <w:bCs/>
-          <w:sz w:val="28"/>
-          <w:szCs w:val="28"/>
-          <w:lang w:eastAsia="vi-VN"/>
-        </w:rPr>
-        <w:t xml:space="preserve"> </w:t>
+        <w:t xml:space="preserve"> Minh Hiếu </w:t>
       </w:r>
       <w:r>
         <w:rPr>
@@ -762,7 +714,17 @@
                 <w:szCs w:val="24"/>
                 <w:lang w:eastAsia="vi-VN"/>
               </w:rPr>
-              <w:t xml:space="preserve"> (</w:t>
+              <w:t xml:space="preserve"> (varchar 50)</w:t>
+            </w:r>
+            <w:r>
+              <w:rPr>
+                <w:rFonts w:ascii="Times New Roman" w:eastAsia="Times New Roman" w:hAnsi="Times New Roman" w:cs="Times New Roman"/>
+                <w:iCs/>
+                <w:sz w:val="24"/>
+                <w:szCs w:val="24"/>
+                <w:lang w:eastAsia="vi-VN"/>
+              </w:rPr>
+              <w:t xml:space="preserve">, </w:t>
             </w:r>
             <w:proofErr w:type="spellStart"/>
             <w:r>
@@ -773,7 +735,7 @@
                 <w:szCs w:val="24"/>
                 <w:lang w:eastAsia="vi-VN"/>
               </w:rPr>
-              <w:t>varchar</w:t>
+              <w:t>hotel_name</w:t>
             </w:r>
             <w:proofErr w:type="spellEnd"/>
             <w:r>
@@ -784,7 +746,7 @@
                 <w:szCs w:val="24"/>
                 <w:lang w:eastAsia="vi-VN"/>
               </w:rPr>
-              <w:t xml:space="preserve"> 50)</w:t>
+              <w:t xml:space="preserve"> (varchar 100)</w:t>
             </w:r>
             <w:r>
               <w:rPr>
@@ -794,6 +756,36 @@
                 <w:szCs w:val="24"/>
                 <w:lang w:eastAsia="vi-VN"/>
               </w:rPr>
+              <w:t>, hotel type</w:t>
+            </w:r>
+            <w:r>
+              <w:rPr>
+                <w:rFonts w:ascii="Times New Roman" w:eastAsia="Times New Roman" w:hAnsi="Times New Roman" w:cs="Times New Roman"/>
+                <w:iCs/>
+                <w:sz w:val="24"/>
+                <w:szCs w:val="24"/>
+                <w:lang w:eastAsia="vi-VN"/>
+              </w:rPr>
+              <w:t xml:space="preserve"> (float</w:t>
+            </w:r>
+            <w:r>
+              <w:rPr>
+                <w:rFonts w:ascii="Times New Roman" w:eastAsia="Times New Roman" w:hAnsi="Times New Roman" w:cs="Times New Roman"/>
+                <w:iCs/>
+                <w:sz w:val="24"/>
+                <w:szCs w:val="24"/>
+                <w:lang w:eastAsia="vi-VN"/>
+              </w:rPr>
+              <w:t>)</w:t>
+            </w:r>
+            <w:r>
+              <w:rPr>
+                <w:rFonts w:ascii="Times New Roman" w:eastAsia="Times New Roman" w:hAnsi="Times New Roman" w:cs="Times New Roman"/>
+                <w:iCs/>
+                <w:sz w:val="24"/>
+                <w:szCs w:val="24"/>
+                <w:lang w:eastAsia="vi-VN"/>
+              </w:rPr>
               <w:t xml:space="preserve">, </w:t>
             </w:r>
             <w:proofErr w:type="spellStart"/>
@@ -805,7 +797,7 @@
                 <w:szCs w:val="24"/>
                 <w:lang w:eastAsia="vi-VN"/>
               </w:rPr>
-              <w:t>hotel_name</w:t>
+              <w:t>hotel_description</w:t>
             </w:r>
             <w:proofErr w:type="spellEnd"/>
             <w:r>
@@ -816,91 +808,7 @@
                 <w:szCs w:val="24"/>
                 <w:lang w:eastAsia="vi-VN"/>
               </w:rPr>
-              <w:t xml:space="preserve"> (varchar 100)</w:t>
-            </w:r>
-            <w:r>
-              <w:rPr>
-                <w:rFonts w:ascii="Times New Roman" w:eastAsia="Times New Roman" w:hAnsi="Times New Roman" w:cs="Times New Roman"/>
-                <w:iCs/>
-                <w:sz w:val="24"/>
-                <w:szCs w:val="24"/>
-                <w:lang w:eastAsia="vi-VN"/>
-              </w:rPr>
-              <w:t>, hotel type</w:t>
-            </w:r>
-            <w:r>
-              <w:rPr>
-                <w:rFonts w:ascii="Times New Roman" w:eastAsia="Times New Roman" w:hAnsi="Times New Roman" w:cs="Times New Roman"/>
-                <w:iCs/>
-                <w:sz w:val="24"/>
-                <w:szCs w:val="24"/>
-                <w:lang w:eastAsia="vi-VN"/>
-              </w:rPr>
-              <w:t xml:space="preserve"> (float</w:t>
-            </w:r>
-            <w:r>
-              <w:rPr>
-                <w:rFonts w:ascii="Times New Roman" w:eastAsia="Times New Roman" w:hAnsi="Times New Roman" w:cs="Times New Roman"/>
-                <w:iCs/>
-                <w:sz w:val="24"/>
-                <w:szCs w:val="24"/>
-                <w:lang w:eastAsia="vi-VN"/>
-              </w:rPr>
-              <w:t>)</w:t>
-            </w:r>
-            <w:r>
-              <w:rPr>
-                <w:rFonts w:ascii="Times New Roman" w:eastAsia="Times New Roman" w:hAnsi="Times New Roman" w:cs="Times New Roman"/>
-                <w:iCs/>
-                <w:sz w:val="24"/>
-                <w:szCs w:val="24"/>
-                <w:lang w:eastAsia="vi-VN"/>
-              </w:rPr>
-              <w:t xml:space="preserve">, </w:t>
-            </w:r>
-            <w:proofErr w:type="spellStart"/>
-            <w:r>
-              <w:rPr>
-                <w:rFonts w:ascii="Times New Roman" w:eastAsia="Times New Roman" w:hAnsi="Times New Roman" w:cs="Times New Roman"/>
-                <w:iCs/>
-                <w:sz w:val="24"/>
-                <w:szCs w:val="24"/>
-                <w:lang w:eastAsia="vi-VN"/>
-              </w:rPr>
-              <w:t>hotel_description</w:t>
-            </w:r>
-            <w:proofErr w:type="spellEnd"/>
-            <w:r>
-              <w:rPr>
-                <w:rFonts w:ascii="Times New Roman" w:eastAsia="Times New Roman" w:hAnsi="Times New Roman" w:cs="Times New Roman"/>
-                <w:iCs/>
-                <w:sz w:val="24"/>
-                <w:szCs w:val="24"/>
-                <w:lang w:eastAsia="vi-VN"/>
-              </w:rPr>
-              <w:t xml:space="preserve"> (</w:t>
-            </w:r>
-            <w:proofErr w:type="spellStart"/>
-            <w:r>
-              <w:rPr>
-                <w:rFonts w:ascii="Times New Roman" w:eastAsia="Times New Roman" w:hAnsi="Times New Roman" w:cs="Times New Roman"/>
-                <w:iCs/>
-                <w:sz w:val="24"/>
-                <w:szCs w:val="24"/>
-                <w:lang w:eastAsia="vi-VN"/>
-              </w:rPr>
-              <w:t>varchar</w:t>
-            </w:r>
-            <w:proofErr w:type="spellEnd"/>
-            <w:r>
-              <w:rPr>
-                <w:rFonts w:ascii="Times New Roman" w:eastAsia="Times New Roman" w:hAnsi="Times New Roman" w:cs="Times New Roman"/>
-                <w:iCs/>
-                <w:sz w:val="24"/>
-                <w:szCs w:val="24"/>
-                <w:lang w:eastAsia="vi-VN"/>
-              </w:rPr>
-              <w:t xml:space="preserve"> max)</w:t>
+              <w:t xml:space="preserve"> (varchar max)</w:t>
             </w:r>
             <w:r>
               <w:rPr>
@@ -995,7 +903,17 @@
                 <w:szCs w:val="24"/>
                 <w:lang w:eastAsia="vi-VN"/>
               </w:rPr>
-              <w:t>(</w:t>
+              <w:t>(int)</w:t>
+            </w:r>
+            <w:r>
+              <w:rPr>
+                <w:rFonts w:ascii="Times New Roman" w:eastAsia="Times New Roman" w:hAnsi="Times New Roman" w:cs="Times New Roman"/>
+                <w:iCs/>
+                <w:sz w:val="24"/>
+                <w:szCs w:val="24"/>
+                <w:lang w:eastAsia="vi-VN"/>
+              </w:rPr>
+              <w:t xml:space="preserve">, </w:t>
             </w:r>
             <w:proofErr w:type="spellStart"/>
             <w:r>
@@ -1006,7 +924,7 @@
                 <w:szCs w:val="24"/>
                 <w:lang w:eastAsia="vi-VN"/>
               </w:rPr>
-              <w:t>int</w:t>
+              <w:t>hotel_id</w:t>
             </w:r>
             <w:proofErr w:type="spellEnd"/>
             <w:r>
@@ -1017,7 +935,7 @@
                 <w:szCs w:val="24"/>
                 <w:lang w:eastAsia="vi-VN"/>
               </w:rPr>
-              <w:t>)</w:t>
+              <w:t xml:space="preserve"> (varchar 50)</w:t>
             </w:r>
             <w:r>
               <w:rPr>
@@ -1038,7 +956,7 @@
                 <w:szCs w:val="24"/>
                 <w:lang w:eastAsia="vi-VN"/>
               </w:rPr>
-              <w:t>hotel_id</w:t>
+              <w:t>room_number</w:t>
             </w:r>
             <w:proofErr w:type="spellEnd"/>
             <w:r>
@@ -1049,7 +967,17 @@
                 <w:szCs w:val="24"/>
                 <w:lang w:eastAsia="vi-VN"/>
               </w:rPr>
-              <w:t xml:space="preserve"> (</w:t>
+              <w:t xml:space="preserve"> (varchar 50)</w:t>
+            </w:r>
+            <w:r>
+              <w:rPr>
+                <w:rFonts w:ascii="Times New Roman" w:eastAsia="Times New Roman" w:hAnsi="Times New Roman" w:cs="Times New Roman"/>
+                <w:iCs/>
+                <w:sz w:val="24"/>
+                <w:szCs w:val="24"/>
+                <w:lang w:eastAsia="vi-VN"/>
+              </w:rPr>
+              <w:t xml:space="preserve">, </w:t>
             </w:r>
             <w:proofErr w:type="spellStart"/>
             <w:r>
@@ -1060,7 +988,7 @@
                 <w:szCs w:val="24"/>
                 <w:lang w:eastAsia="vi-VN"/>
               </w:rPr>
-              <w:t>varchar</w:t>
+              <w:t>room_type</w:t>
             </w:r>
             <w:proofErr w:type="spellEnd"/>
             <w:r>
@@ -1071,7 +999,7 @@
                 <w:szCs w:val="24"/>
                 <w:lang w:eastAsia="vi-VN"/>
               </w:rPr>
-              <w:t xml:space="preserve"> 50)</w:t>
+              <w:t xml:space="preserve"> (varchar 5</w:t>
             </w:r>
             <w:r>
               <w:rPr>
@@ -1081,6 +1009,16 @@
                 <w:szCs w:val="24"/>
                 <w:lang w:eastAsia="vi-VN"/>
               </w:rPr>
+              <w:t>0)</w:t>
+            </w:r>
+            <w:r>
+              <w:rPr>
+                <w:rFonts w:ascii="Times New Roman" w:eastAsia="Times New Roman" w:hAnsi="Times New Roman" w:cs="Times New Roman"/>
+                <w:iCs/>
+                <w:sz w:val="24"/>
+                <w:szCs w:val="24"/>
+                <w:lang w:eastAsia="vi-VN"/>
+              </w:rPr>
               <w:t xml:space="preserve">, </w:t>
             </w:r>
             <w:proofErr w:type="spellStart"/>
@@ -1092,128 +1030,8 @@
                 <w:szCs w:val="24"/>
                 <w:lang w:eastAsia="vi-VN"/>
               </w:rPr>
-              <w:t>room_number</w:t>
-            </w:r>
-            <w:proofErr w:type="spellEnd"/>
-            <w:r>
-              <w:rPr>
-                <w:rFonts w:ascii="Times New Roman" w:eastAsia="Times New Roman" w:hAnsi="Times New Roman" w:cs="Times New Roman"/>
-                <w:iCs/>
-                <w:sz w:val="24"/>
-                <w:szCs w:val="24"/>
-                <w:lang w:eastAsia="vi-VN"/>
-              </w:rPr>
-              <w:t xml:space="preserve"> (</w:t>
-            </w:r>
-            <w:proofErr w:type="spellStart"/>
-            <w:r>
-              <w:rPr>
-                <w:rFonts w:ascii="Times New Roman" w:eastAsia="Times New Roman" w:hAnsi="Times New Roman" w:cs="Times New Roman"/>
-                <w:iCs/>
-                <w:sz w:val="24"/>
-                <w:szCs w:val="24"/>
-                <w:lang w:eastAsia="vi-VN"/>
-              </w:rPr>
-              <w:t>varchar</w:t>
-            </w:r>
-            <w:proofErr w:type="spellEnd"/>
-            <w:r>
-              <w:rPr>
-                <w:rFonts w:ascii="Times New Roman" w:eastAsia="Times New Roman" w:hAnsi="Times New Roman" w:cs="Times New Roman"/>
-                <w:iCs/>
-                <w:sz w:val="24"/>
-                <w:szCs w:val="24"/>
-                <w:lang w:eastAsia="vi-VN"/>
-              </w:rPr>
-              <w:t xml:space="preserve"> 50)</w:t>
-            </w:r>
-            <w:r>
-              <w:rPr>
-                <w:rFonts w:ascii="Times New Roman" w:eastAsia="Times New Roman" w:hAnsi="Times New Roman" w:cs="Times New Roman"/>
-                <w:iCs/>
-                <w:sz w:val="24"/>
-                <w:szCs w:val="24"/>
-                <w:lang w:eastAsia="vi-VN"/>
-              </w:rPr>
-              <w:t xml:space="preserve">, </w:t>
-            </w:r>
-            <w:proofErr w:type="spellStart"/>
-            <w:r>
-              <w:rPr>
-                <w:rFonts w:ascii="Times New Roman" w:eastAsia="Times New Roman" w:hAnsi="Times New Roman" w:cs="Times New Roman"/>
-                <w:iCs/>
-                <w:sz w:val="24"/>
-                <w:szCs w:val="24"/>
-                <w:lang w:eastAsia="vi-VN"/>
-              </w:rPr>
-              <w:t>room_type</w:t>
-            </w:r>
-            <w:proofErr w:type="spellEnd"/>
-            <w:r>
-              <w:rPr>
-                <w:rFonts w:ascii="Times New Roman" w:eastAsia="Times New Roman" w:hAnsi="Times New Roman" w:cs="Times New Roman"/>
-                <w:iCs/>
-                <w:sz w:val="24"/>
-                <w:szCs w:val="24"/>
-                <w:lang w:eastAsia="vi-VN"/>
-              </w:rPr>
-              <w:t xml:space="preserve"> (</w:t>
-            </w:r>
-            <w:proofErr w:type="spellStart"/>
-            <w:r>
-              <w:rPr>
-                <w:rFonts w:ascii="Times New Roman" w:eastAsia="Times New Roman" w:hAnsi="Times New Roman" w:cs="Times New Roman"/>
-                <w:iCs/>
-                <w:sz w:val="24"/>
-                <w:szCs w:val="24"/>
-                <w:lang w:eastAsia="vi-VN"/>
-              </w:rPr>
-              <w:t>varchar</w:t>
-            </w:r>
-            <w:proofErr w:type="spellEnd"/>
-            <w:r>
-              <w:rPr>
-                <w:rFonts w:ascii="Times New Roman" w:eastAsia="Times New Roman" w:hAnsi="Times New Roman" w:cs="Times New Roman"/>
-                <w:iCs/>
-                <w:sz w:val="24"/>
-                <w:szCs w:val="24"/>
-                <w:lang w:eastAsia="vi-VN"/>
-              </w:rPr>
-              <w:t xml:space="preserve"> 5</w:t>
-            </w:r>
-            <w:r>
-              <w:rPr>
-                <w:rFonts w:ascii="Times New Roman" w:eastAsia="Times New Roman" w:hAnsi="Times New Roman" w:cs="Times New Roman"/>
-                <w:iCs/>
-                <w:sz w:val="24"/>
-                <w:szCs w:val="24"/>
-                <w:lang w:eastAsia="vi-VN"/>
-              </w:rPr>
-              <w:t>0)</w:t>
-            </w:r>
-            <w:r>
-              <w:rPr>
-                <w:rFonts w:ascii="Times New Roman" w:eastAsia="Times New Roman" w:hAnsi="Times New Roman" w:cs="Times New Roman"/>
-                <w:iCs/>
-                <w:sz w:val="24"/>
-                <w:szCs w:val="24"/>
-                <w:lang w:eastAsia="vi-VN"/>
-              </w:rPr>
-              <w:t xml:space="preserve">, </w:t>
-            </w:r>
-            <w:proofErr w:type="spellStart"/>
-            <w:proofErr w:type="gramStart"/>
-            <w:r>
-              <w:rPr>
-                <w:rFonts w:ascii="Times New Roman" w:eastAsia="Times New Roman" w:hAnsi="Times New Roman" w:cs="Times New Roman"/>
-                <w:iCs/>
-                <w:sz w:val="24"/>
-                <w:szCs w:val="24"/>
-                <w:lang w:eastAsia="vi-VN"/>
-              </w:rPr>
               <w:t>room</w:t>
             </w:r>
-            <w:proofErr w:type="gramEnd"/>
             <w:r>
               <w:rPr>
                 <w:rFonts w:ascii="Times New Roman" w:eastAsia="Times New Roman" w:hAnsi="Times New Roman" w:cs="Times New Roman"/>
@@ -1333,6 +1151,36 @@
               </w:rPr>
               <w:t xml:space="preserve"> (</w:t>
             </w:r>
+            <w:r>
+              <w:rPr>
+                <w:rFonts w:ascii="Times New Roman" w:eastAsia="Times New Roman" w:hAnsi="Times New Roman" w:cs="Times New Roman"/>
+                <w:iCs/>
+                <w:sz w:val="24"/>
+                <w:szCs w:val="24"/>
+                <w:lang w:eastAsia="vi-VN"/>
+              </w:rPr>
+              <w:t>int</w:t>
+            </w:r>
+            <w:r>
+              <w:rPr>
+                <w:rFonts w:ascii="Times New Roman" w:eastAsia="Times New Roman" w:hAnsi="Times New Roman" w:cs="Times New Roman"/>
+                <w:iCs/>
+                <w:sz w:val="24"/>
+                <w:szCs w:val="24"/>
+                <w:lang w:eastAsia="vi-VN"/>
+              </w:rPr>
+              <w:t>)</w:t>
+            </w:r>
+            <w:r>
+              <w:rPr>
+                <w:rFonts w:ascii="Times New Roman" w:eastAsia="Times New Roman" w:hAnsi="Times New Roman" w:cs="Times New Roman"/>
+                <w:iCs/>
+                <w:sz w:val="24"/>
+                <w:szCs w:val="24"/>
+                <w:lang w:eastAsia="vi-VN"/>
+              </w:rPr>
+              <w:t xml:space="preserve">, </w:t>
+            </w:r>
             <w:proofErr w:type="spellStart"/>
             <w:r>
               <w:rPr>
@@ -1342,8 +1190,50 @@
                 <w:szCs w:val="24"/>
                 <w:lang w:eastAsia="vi-VN"/>
               </w:rPr>
+              <w:t>room_id</w:t>
+            </w:r>
+            <w:proofErr w:type="spellEnd"/>
+            <w:r>
+              <w:rPr>
+                <w:rFonts w:ascii="Times New Roman" w:eastAsia="Times New Roman" w:hAnsi="Times New Roman" w:cs="Times New Roman"/>
+                <w:iCs/>
+                <w:sz w:val="24"/>
+                <w:szCs w:val="24"/>
+                <w:lang w:eastAsia="vi-VN"/>
+              </w:rPr>
+              <w:t xml:space="preserve"> (</w:t>
+            </w:r>
+            <w:r>
+              <w:rPr>
+                <w:rFonts w:ascii="Times New Roman" w:eastAsia="Times New Roman" w:hAnsi="Times New Roman" w:cs="Times New Roman"/>
+                <w:iCs/>
+                <w:sz w:val="24"/>
+                <w:szCs w:val="24"/>
+                <w:lang w:eastAsia="vi-VN"/>
+              </w:rPr>
               <w:t>int</w:t>
             </w:r>
+            <w:r>
+              <w:rPr>
+                <w:rFonts w:ascii="Times New Roman" w:eastAsia="Times New Roman" w:hAnsi="Times New Roman" w:cs="Times New Roman"/>
+                <w:iCs/>
+                <w:sz w:val="24"/>
+                <w:szCs w:val="24"/>
+                <w:lang w:eastAsia="vi-VN"/>
+              </w:rPr>
+              <w:t xml:space="preserve">), </w:t>
+            </w:r>
+            <w:proofErr w:type="spellStart"/>
+            <w:r>
+              <w:rPr>
+                <w:rFonts w:ascii="Times New Roman" w:eastAsia="Times New Roman" w:hAnsi="Times New Roman" w:cs="Times New Roman"/>
+                <w:iCs/>
+                <w:sz w:val="24"/>
+                <w:szCs w:val="24"/>
+                <w:lang w:eastAsia="vi-VN"/>
+              </w:rPr>
+              <w:t>hotel_id</w:t>
+            </w:r>
             <w:proofErr w:type="spellEnd"/>
             <w:r>
               <w:rPr>
@@ -1353,8 +1243,9 @@
                 <w:szCs w:val="24"/>
                 <w:lang w:eastAsia="vi-VN"/>
               </w:rPr>
-              <w:t>)</w:t>
-            </w:r>
+              <w:t xml:space="preserve"> (varchar 50), </w:t>
+            </w:r>
+            <w:proofErr w:type="spellStart"/>
             <w:r>
               <w:rPr>
                 <w:rFonts w:ascii="Times New Roman" w:eastAsia="Times New Roman" w:hAnsi="Times New Roman" w:cs="Times New Roman"/>
@@ -1363,9 +1254,9 @@
                 <w:szCs w:val="24"/>
                 <w:lang w:eastAsia="vi-VN"/>
               </w:rPr>
-              <w:t xml:space="preserve">, </w:t>
-            </w:r>
-            <w:proofErr w:type="spellStart"/>
+              <w:t>customer_id</w:t>
+            </w:r>
+            <w:proofErr w:type="spellEnd"/>
             <w:r>
               <w:rPr>
                 <w:rFonts w:ascii="Times New Roman" w:eastAsia="Times New Roman" w:hAnsi="Times New Roman" w:cs="Times New Roman"/>
@@ -1374,9 +1265,8 @@
                 <w:szCs w:val="24"/>
                 <w:lang w:eastAsia="vi-VN"/>
               </w:rPr>
-              <w:t>room_id</w:t>
-            </w:r>
-            <w:proofErr w:type="spellEnd"/>
+              <w:t xml:space="preserve"> (</w:t>
+            </w:r>
             <w:r>
               <w:rPr>
                 <w:rFonts w:ascii="Times New Roman" w:eastAsia="Times New Roman" w:hAnsi="Times New Roman" w:cs="Times New Roman"/>
@@ -1385,108 +1275,8 @@
                 <w:szCs w:val="24"/>
                 <w:lang w:eastAsia="vi-VN"/>
               </w:rPr>
-              <w:t xml:space="preserve"> (</w:t>
-            </w:r>
-            <w:proofErr w:type="spellStart"/>
-            <w:r>
-              <w:rPr>
-                <w:rFonts w:ascii="Times New Roman" w:eastAsia="Times New Roman" w:hAnsi="Times New Roman" w:cs="Times New Roman"/>
-                <w:iCs/>
-                <w:sz w:val="24"/>
-                <w:szCs w:val="24"/>
-                <w:lang w:eastAsia="vi-VN"/>
-              </w:rPr>
               <w:t>int</w:t>
             </w:r>
-            <w:proofErr w:type="spellEnd"/>
-            <w:r>
-              <w:rPr>
-                <w:rFonts w:ascii="Times New Roman" w:eastAsia="Times New Roman" w:hAnsi="Times New Roman" w:cs="Times New Roman"/>
-                <w:iCs/>
-                <w:sz w:val="24"/>
-                <w:szCs w:val="24"/>
-                <w:lang w:eastAsia="vi-VN"/>
-              </w:rPr>
-              <w:t xml:space="preserve">), </w:t>
-            </w:r>
-            <w:proofErr w:type="spellStart"/>
-            <w:r>
-              <w:rPr>
-                <w:rFonts w:ascii="Times New Roman" w:eastAsia="Times New Roman" w:hAnsi="Times New Roman" w:cs="Times New Roman"/>
-                <w:iCs/>
-                <w:sz w:val="24"/>
-                <w:szCs w:val="24"/>
-                <w:lang w:eastAsia="vi-VN"/>
-              </w:rPr>
-              <w:t>hotel_id</w:t>
-            </w:r>
-            <w:proofErr w:type="spellEnd"/>
-            <w:r>
-              <w:rPr>
-                <w:rFonts w:ascii="Times New Roman" w:eastAsia="Times New Roman" w:hAnsi="Times New Roman" w:cs="Times New Roman"/>
-                <w:iCs/>
-                <w:sz w:val="24"/>
-                <w:szCs w:val="24"/>
-                <w:lang w:eastAsia="vi-VN"/>
-              </w:rPr>
-              <w:t xml:space="preserve"> (</w:t>
-            </w:r>
-            <w:proofErr w:type="spellStart"/>
-            <w:r>
-              <w:rPr>
-                <w:rFonts w:ascii="Times New Roman" w:eastAsia="Times New Roman" w:hAnsi="Times New Roman" w:cs="Times New Roman"/>
-                <w:iCs/>
-                <w:sz w:val="24"/>
-                <w:szCs w:val="24"/>
-                <w:lang w:eastAsia="vi-VN"/>
-              </w:rPr>
-              <w:t>varchar</w:t>
-            </w:r>
-            <w:proofErr w:type="spellEnd"/>
-            <w:r>
-              <w:rPr>
-                <w:rFonts w:ascii="Times New Roman" w:eastAsia="Times New Roman" w:hAnsi="Times New Roman" w:cs="Times New Roman"/>
-                <w:iCs/>
-                <w:sz w:val="24"/>
-                <w:szCs w:val="24"/>
-                <w:lang w:eastAsia="vi-VN"/>
-              </w:rPr>
-              <w:t xml:space="preserve"> 50), </w:t>
-            </w:r>
-            <w:proofErr w:type="spellStart"/>
-            <w:r>
-              <w:rPr>
-                <w:rFonts w:ascii="Times New Roman" w:eastAsia="Times New Roman" w:hAnsi="Times New Roman" w:cs="Times New Roman"/>
-                <w:iCs/>
-                <w:sz w:val="24"/>
-                <w:szCs w:val="24"/>
-                <w:lang w:eastAsia="vi-VN"/>
-              </w:rPr>
-              <w:t>customer_id</w:t>
-            </w:r>
-            <w:proofErr w:type="spellEnd"/>
-            <w:r>
-              <w:rPr>
-                <w:rFonts w:ascii="Times New Roman" w:eastAsia="Times New Roman" w:hAnsi="Times New Roman" w:cs="Times New Roman"/>
-                <w:iCs/>
-                <w:sz w:val="24"/>
-                <w:szCs w:val="24"/>
-                <w:lang w:eastAsia="vi-VN"/>
-              </w:rPr>
-              <w:t xml:space="preserve"> (</w:t>
-            </w:r>
-            <w:proofErr w:type="spellStart"/>
-            <w:r>
-              <w:rPr>
-                <w:rFonts w:ascii="Times New Roman" w:eastAsia="Times New Roman" w:hAnsi="Times New Roman" w:cs="Times New Roman"/>
-                <w:iCs/>
-                <w:sz w:val="24"/>
-                <w:szCs w:val="24"/>
-                <w:lang w:eastAsia="vi-VN"/>
-              </w:rPr>
-              <w:t>int</w:t>
-            </w:r>
-            <w:proofErr w:type="spellEnd"/>
             <w:r>
               <w:rPr>
                 <w:rFonts w:ascii="Times New Roman" w:eastAsia="Times New Roman" w:hAnsi="Times New Roman" w:cs="Times New Roman"/>
@@ -1748,7 +1538,17 @@
                 <w:szCs w:val="24"/>
                 <w:lang w:eastAsia="vi-VN"/>
               </w:rPr>
-              <w:t>(</w:t>
+              <w:t>(int)</w:t>
+            </w:r>
+            <w:r>
+              <w:rPr>
+                <w:rFonts w:ascii="Times New Roman" w:eastAsia="Times New Roman" w:hAnsi="Times New Roman" w:cs="Times New Roman"/>
+                <w:iCs/>
+                <w:sz w:val="24"/>
+                <w:szCs w:val="24"/>
+                <w:lang w:eastAsia="vi-VN"/>
+              </w:rPr>
+              <w:t xml:space="preserve">, </w:t>
             </w:r>
             <w:proofErr w:type="spellStart"/>
             <w:r>
@@ -1759,7 +1559,7 @@
                 <w:szCs w:val="24"/>
                 <w:lang w:eastAsia="vi-VN"/>
               </w:rPr>
-              <w:t>int</w:t>
+              <w:t>customer_name</w:t>
             </w:r>
             <w:proofErr w:type="spellEnd"/>
             <w:r>
@@ -1770,8 +1570,9 @@
                 <w:szCs w:val="24"/>
                 <w:lang w:eastAsia="vi-VN"/>
               </w:rPr>
-              <w:t>)</w:t>
-            </w:r>
+              <w:t xml:space="preserve"> (varchar 100), </w:t>
+            </w:r>
+            <w:proofErr w:type="spellStart"/>
             <w:r>
               <w:rPr>
                 <w:rFonts w:ascii="Times New Roman" w:eastAsia="Times New Roman" w:hAnsi="Times New Roman" w:cs="Times New Roman"/>
@@ -1780,6 +1581,27 @@
                 <w:szCs w:val="24"/>
                 <w:lang w:eastAsia="vi-VN"/>
               </w:rPr>
+              <w:t>customer_mobile</w:t>
+            </w:r>
+            <w:proofErr w:type="spellEnd"/>
+            <w:r>
+              <w:rPr>
+                <w:rFonts w:ascii="Times New Roman" w:eastAsia="Times New Roman" w:hAnsi="Times New Roman" w:cs="Times New Roman"/>
+                <w:iCs/>
+                <w:sz w:val="24"/>
+                <w:szCs w:val="24"/>
+                <w:lang w:eastAsia="vi-VN"/>
+              </w:rPr>
+              <w:t xml:space="preserve"> (int)</w:t>
+            </w:r>
+            <w:r>
+              <w:rPr>
+                <w:rFonts w:ascii="Times New Roman" w:eastAsia="Times New Roman" w:hAnsi="Times New Roman" w:cs="Times New Roman"/>
+                <w:iCs/>
+                <w:sz w:val="24"/>
+                <w:szCs w:val="24"/>
+                <w:lang w:eastAsia="vi-VN"/>
+              </w:rPr>
               <w:t xml:space="preserve">, </w:t>
             </w:r>
             <w:proofErr w:type="spellStart"/>
@@ -1791,7 +1613,7 @@
                 <w:szCs w:val="24"/>
                 <w:lang w:eastAsia="vi-VN"/>
               </w:rPr>
-              <w:t>customer_name</w:t>
+              <w:t>customer_email</w:t>
             </w:r>
             <w:proofErr w:type="spellEnd"/>
             <w:r>
@@ -1802,127 +1624,7 @@
                 <w:szCs w:val="24"/>
                 <w:lang w:eastAsia="vi-VN"/>
               </w:rPr>
-              <w:t xml:space="preserve"> (</w:t>
-            </w:r>
-            <w:proofErr w:type="spellStart"/>
-            <w:r>
-              <w:rPr>
-                <w:rFonts w:ascii="Times New Roman" w:eastAsia="Times New Roman" w:hAnsi="Times New Roman" w:cs="Times New Roman"/>
-                <w:iCs/>
-                <w:sz w:val="24"/>
-                <w:szCs w:val="24"/>
-                <w:lang w:eastAsia="vi-VN"/>
-              </w:rPr>
-              <w:t>varchar</w:t>
-            </w:r>
-            <w:proofErr w:type="spellEnd"/>
-            <w:r>
-              <w:rPr>
-                <w:rFonts w:ascii="Times New Roman" w:eastAsia="Times New Roman" w:hAnsi="Times New Roman" w:cs="Times New Roman"/>
-                <w:iCs/>
-                <w:sz w:val="24"/>
-                <w:szCs w:val="24"/>
-                <w:lang w:eastAsia="vi-VN"/>
-              </w:rPr>
-              <w:t xml:space="preserve"> 100), </w:t>
-            </w:r>
-            <w:proofErr w:type="spellStart"/>
-            <w:r>
-              <w:rPr>
-                <w:rFonts w:ascii="Times New Roman" w:eastAsia="Times New Roman" w:hAnsi="Times New Roman" w:cs="Times New Roman"/>
-                <w:iCs/>
-                <w:sz w:val="24"/>
-                <w:szCs w:val="24"/>
-                <w:lang w:eastAsia="vi-VN"/>
-              </w:rPr>
-              <w:t>customer_mobile</w:t>
-            </w:r>
-            <w:proofErr w:type="spellEnd"/>
-            <w:r>
-              <w:rPr>
-                <w:rFonts w:ascii="Times New Roman" w:eastAsia="Times New Roman" w:hAnsi="Times New Roman" w:cs="Times New Roman"/>
-                <w:iCs/>
-                <w:sz w:val="24"/>
-                <w:szCs w:val="24"/>
-                <w:lang w:eastAsia="vi-VN"/>
-              </w:rPr>
-              <w:t xml:space="preserve"> (</w:t>
-            </w:r>
-            <w:proofErr w:type="spellStart"/>
-            <w:r>
-              <w:rPr>
-                <w:rFonts w:ascii="Times New Roman" w:eastAsia="Times New Roman" w:hAnsi="Times New Roman" w:cs="Times New Roman"/>
-                <w:iCs/>
-                <w:sz w:val="24"/>
-                <w:szCs w:val="24"/>
-                <w:lang w:eastAsia="vi-VN"/>
-              </w:rPr>
-              <w:t>int</w:t>
-            </w:r>
-            <w:proofErr w:type="spellEnd"/>
-            <w:r>
-              <w:rPr>
-                <w:rFonts w:ascii="Times New Roman" w:eastAsia="Times New Roman" w:hAnsi="Times New Roman" w:cs="Times New Roman"/>
-                <w:iCs/>
-                <w:sz w:val="24"/>
-                <w:szCs w:val="24"/>
-                <w:lang w:eastAsia="vi-VN"/>
-              </w:rPr>
-              <w:t>)</w:t>
-            </w:r>
-            <w:r>
-              <w:rPr>
-                <w:rFonts w:ascii="Times New Roman" w:eastAsia="Times New Roman" w:hAnsi="Times New Roman" w:cs="Times New Roman"/>
-                <w:iCs/>
-                <w:sz w:val="24"/>
-                <w:szCs w:val="24"/>
-                <w:lang w:eastAsia="vi-VN"/>
-              </w:rPr>
-              <w:t xml:space="preserve">, </w:t>
-            </w:r>
-            <w:proofErr w:type="spellStart"/>
-            <w:r>
-              <w:rPr>
-                <w:rFonts w:ascii="Times New Roman" w:eastAsia="Times New Roman" w:hAnsi="Times New Roman" w:cs="Times New Roman"/>
-                <w:iCs/>
-                <w:sz w:val="24"/>
-                <w:szCs w:val="24"/>
-                <w:lang w:eastAsia="vi-VN"/>
-              </w:rPr>
-              <w:t>customer_email</w:t>
-            </w:r>
-            <w:proofErr w:type="spellEnd"/>
-            <w:r>
-              <w:rPr>
-                <w:rFonts w:ascii="Times New Roman" w:eastAsia="Times New Roman" w:hAnsi="Times New Roman" w:cs="Times New Roman"/>
-                <w:iCs/>
-                <w:sz w:val="24"/>
-                <w:szCs w:val="24"/>
-                <w:lang w:eastAsia="vi-VN"/>
-              </w:rPr>
-              <w:t xml:space="preserve"> (</w:t>
-            </w:r>
-            <w:proofErr w:type="spellStart"/>
-            <w:r>
-              <w:rPr>
-                <w:rFonts w:ascii="Times New Roman" w:eastAsia="Times New Roman" w:hAnsi="Times New Roman" w:cs="Times New Roman"/>
-                <w:iCs/>
-                <w:sz w:val="24"/>
-                <w:szCs w:val="24"/>
-                <w:lang w:eastAsia="vi-VN"/>
-              </w:rPr>
-              <w:t>varchar</w:t>
-            </w:r>
-            <w:proofErr w:type="spellEnd"/>
-            <w:r>
-              <w:rPr>
-                <w:rFonts w:ascii="Times New Roman" w:eastAsia="Times New Roman" w:hAnsi="Times New Roman" w:cs="Times New Roman"/>
-                <w:iCs/>
-                <w:sz w:val="24"/>
-                <w:szCs w:val="24"/>
-                <w:lang w:eastAsia="vi-VN"/>
-              </w:rPr>
-              <w:t xml:space="preserve"> 100)).</w:t>
+              <w:t xml:space="preserve"> (varchar 100)).</w:t>
             </w:r>
           </w:p>
         </w:tc>
@@ -2053,7 +1755,7 @@
           <w:szCs w:val="24"/>
           <w:lang w:eastAsia="vi-VN"/>
         </w:rPr>
-        <w:t xml:space="preserve"> (</w:t>
+        <w:t xml:space="preserve"> (varchar 50), </w:t>
       </w:r>
       <w:proofErr w:type="spellStart"/>
       <w:r>
@@ -2065,7 +1767,7 @@
           <w:szCs w:val="24"/>
           <w:lang w:eastAsia="vi-VN"/>
         </w:rPr>
-        <w:t>varchar</w:t>
+        <w:t>hotel_name</w:t>
       </w:r>
       <w:proofErr w:type="spellEnd"/>
       <w:r>
@@ -2077,7 +1779,7 @@
           <w:szCs w:val="24"/>
           <w:lang w:eastAsia="vi-VN"/>
         </w:rPr>
-        <w:t xml:space="preserve"> 50), </w:t>
+        <w:t xml:space="preserve"> (varchar 100), hotel type (float), </w:t>
       </w:r>
       <w:proofErr w:type="spellStart"/>
       <w:r>
@@ -2089,7 +1791,7 @@
           <w:szCs w:val="24"/>
           <w:lang w:eastAsia="vi-VN"/>
         </w:rPr>
-        <w:t>hotel_name</w:t>
+        <w:t>hotel_description</w:t>
       </w:r>
       <w:proofErr w:type="spellEnd"/>
       <w:r>
@@ -2101,79 +1803,7 @@
           <w:szCs w:val="24"/>
           <w:lang w:eastAsia="vi-VN"/>
         </w:rPr>
-        <w:t xml:space="preserve"> (</w:t>
-      </w:r>
-      <w:proofErr w:type="spellStart"/>
-      <w:r>
-        <w:rPr>
-          <w:rFonts w:ascii="Times New Roman" w:eastAsia="Times New Roman" w:hAnsi="Times New Roman" w:cs="Times New Roman"/>
-          <w:b/>
-          <w:iCs/>
-          <w:sz w:val="24"/>
-          <w:szCs w:val="24"/>
-          <w:lang w:eastAsia="vi-VN"/>
-        </w:rPr>
-        <w:t>varchar</w:t>
-      </w:r>
-      <w:proofErr w:type="spellEnd"/>
-      <w:r>
-        <w:rPr>
-          <w:rFonts w:ascii="Times New Roman" w:eastAsia="Times New Roman" w:hAnsi="Times New Roman" w:cs="Times New Roman"/>
-          <w:b/>
-          <w:iCs/>
-          <w:sz w:val="24"/>
-          <w:szCs w:val="24"/>
-          <w:lang w:eastAsia="vi-VN"/>
-        </w:rPr>
-        <w:t xml:space="preserve"> 100), hotel type (float), </w:t>
-      </w:r>
-      <w:proofErr w:type="spellStart"/>
-      <w:r>
-        <w:rPr>
-          <w:rFonts w:ascii="Times New Roman" w:eastAsia="Times New Roman" w:hAnsi="Times New Roman" w:cs="Times New Roman"/>
-          <w:b/>
-          <w:iCs/>
-          <w:sz w:val="24"/>
-          <w:szCs w:val="24"/>
-          <w:lang w:eastAsia="vi-VN"/>
-        </w:rPr>
-        <w:t>hotel_description</w:t>
-      </w:r>
-      <w:proofErr w:type="spellEnd"/>
-      <w:r>
-        <w:rPr>
-          <w:rFonts w:ascii="Times New Roman" w:eastAsia="Times New Roman" w:hAnsi="Times New Roman" w:cs="Times New Roman"/>
-          <w:b/>
-          <w:iCs/>
-          <w:sz w:val="24"/>
-          <w:szCs w:val="24"/>
-          <w:lang w:eastAsia="vi-VN"/>
-        </w:rPr>
-        <w:t xml:space="preserve"> (</w:t>
-      </w:r>
-      <w:proofErr w:type="spellStart"/>
-      <w:r>
-        <w:rPr>
-          <w:rFonts w:ascii="Times New Roman" w:eastAsia="Times New Roman" w:hAnsi="Times New Roman" w:cs="Times New Roman"/>
-          <w:b/>
-          <w:iCs/>
-          <w:sz w:val="24"/>
-          <w:szCs w:val="24"/>
-          <w:lang w:eastAsia="vi-VN"/>
-        </w:rPr>
-        <w:t>varchar</w:t>
-      </w:r>
-      <w:proofErr w:type="spellEnd"/>
-      <w:r>
-        <w:rPr>
-          <w:rFonts w:ascii="Times New Roman" w:eastAsia="Times New Roman" w:hAnsi="Times New Roman" w:cs="Times New Roman"/>
-          <w:b/>
-          <w:iCs/>
-          <w:sz w:val="24"/>
-          <w:szCs w:val="24"/>
-          <w:lang w:eastAsia="vi-VN"/>
-        </w:rPr>
-        <w:t xml:space="preserve"> max)</w:t>
+        <w:t xml:space="preserve"> (varchar max)</w:t>
       </w:r>
       <w:r>
         <w:rPr>
@@ -3475,7 +3105,7 @@
           <w:szCs w:val="24"/>
           <w:lang w:eastAsia="vi-VN"/>
         </w:rPr>
-        <w:t xml:space="preserve"> (</w:t>
+        <w:t xml:space="preserve"> (int), </w:t>
       </w:r>
       <w:proofErr w:type="spellStart"/>
       <w:r>
@@ -3487,7 +3117,7 @@
           <w:szCs w:val="24"/>
           <w:lang w:eastAsia="vi-VN"/>
         </w:rPr>
-        <w:t>int</w:t>
+        <w:t>hotel_id</w:t>
       </w:r>
       <w:proofErr w:type="spellEnd"/>
       <w:r>
@@ -3499,7 +3129,7 @@
           <w:szCs w:val="24"/>
           <w:lang w:eastAsia="vi-VN"/>
         </w:rPr>
-        <w:t xml:space="preserve">), </w:t>
+        <w:t xml:space="preserve"> (varchar 50), </w:t>
       </w:r>
       <w:proofErr w:type="spellStart"/>
       <w:r>
@@ -3511,7 +3141,7 @@
           <w:szCs w:val="24"/>
           <w:lang w:eastAsia="vi-VN"/>
         </w:rPr>
-        <w:t>hotel_id</w:t>
+        <w:t>room_number</w:t>
       </w:r>
       <w:proofErr w:type="spellEnd"/>
       <w:r>
@@ -3523,7 +3153,7 @@
           <w:szCs w:val="24"/>
           <w:lang w:eastAsia="vi-VN"/>
         </w:rPr>
-        <w:t xml:space="preserve"> (</w:t>
+        <w:t xml:space="preserve"> (varchar 50), </w:t>
       </w:r>
       <w:proofErr w:type="spellStart"/>
       <w:r>
@@ -3535,7 +3165,7 @@
           <w:szCs w:val="24"/>
           <w:lang w:eastAsia="vi-VN"/>
         </w:rPr>
-        <w:t>varchar</w:t>
+        <w:t>room_type</w:t>
       </w:r>
       <w:proofErr w:type="spellEnd"/>
       <w:r>
@@ -3547,103 +3177,7 @@
           <w:szCs w:val="24"/>
           <w:lang w:eastAsia="vi-VN"/>
         </w:rPr>
-        <w:t xml:space="preserve"> 50), </w:t>
-      </w:r>
-      <w:proofErr w:type="spellStart"/>
-      <w:r>
-        <w:rPr>
-          <w:rFonts w:ascii="Times New Roman" w:eastAsia="Times New Roman" w:hAnsi="Times New Roman" w:cs="Times New Roman"/>
-          <w:b/>
-          <w:iCs/>
-          <w:sz w:val="24"/>
-          <w:szCs w:val="24"/>
-          <w:lang w:eastAsia="vi-VN"/>
-        </w:rPr>
-        <w:t>room_number</w:t>
-      </w:r>
-      <w:proofErr w:type="spellEnd"/>
-      <w:r>
-        <w:rPr>
-          <w:rFonts w:ascii="Times New Roman" w:eastAsia="Times New Roman" w:hAnsi="Times New Roman" w:cs="Times New Roman"/>
-          <w:b/>
-          <w:iCs/>
-          <w:sz w:val="24"/>
-          <w:szCs w:val="24"/>
-          <w:lang w:eastAsia="vi-VN"/>
-        </w:rPr>
-        <w:t xml:space="preserve"> (</w:t>
-      </w:r>
-      <w:proofErr w:type="spellStart"/>
-      <w:r>
-        <w:rPr>
-          <w:rFonts w:ascii="Times New Roman" w:eastAsia="Times New Roman" w:hAnsi="Times New Roman" w:cs="Times New Roman"/>
-          <w:b/>
-          <w:iCs/>
-          <w:sz w:val="24"/>
-          <w:szCs w:val="24"/>
-          <w:lang w:eastAsia="vi-VN"/>
-        </w:rPr>
-        <w:t>varchar</w:t>
-      </w:r>
-      <w:proofErr w:type="spellEnd"/>
-      <w:r>
-        <w:rPr>
-          <w:rFonts w:ascii="Times New Roman" w:eastAsia="Times New Roman" w:hAnsi="Times New Roman" w:cs="Times New Roman"/>
-          <w:b/>
-          <w:iCs/>
-          <w:sz w:val="24"/>
-          <w:szCs w:val="24"/>
-          <w:lang w:eastAsia="vi-VN"/>
-        </w:rPr>
-        <w:t xml:space="preserve"> 50), </w:t>
-      </w:r>
-      <w:proofErr w:type="spellStart"/>
-      <w:r>
-        <w:rPr>
-          <w:rFonts w:ascii="Times New Roman" w:eastAsia="Times New Roman" w:hAnsi="Times New Roman" w:cs="Times New Roman"/>
-          <w:b/>
-          <w:iCs/>
-          <w:sz w:val="24"/>
-          <w:szCs w:val="24"/>
-          <w:lang w:eastAsia="vi-VN"/>
-        </w:rPr>
-        <w:t>room_type</w:t>
-      </w:r>
-      <w:proofErr w:type="spellEnd"/>
-      <w:r>
-        <w:rPr>
-          <w:rFonts w:ascii="Times New Roman" w:eastAsia="Times New Roman" w:hAnsi="Times New Roman" w:cs="Times New Roman"/>
-          <w:b/>
-          <w:iCs/>
-          <w:sz w:val="24"/>
-          <w:szCs w:val="24"/>
-          <w:lang w:eastAsia="vi-VN"/>
-        </w:rPr>
-        <w:t xml:space="preserve"> (</w:t>
-      </w:r>
-      <w:proofErr w:type="spellStart"/>
-      <w:r>
-        <w:rPr>
-          <w:rFonts w:ascii="Times New Roman" w:eastAsia="Times New Roman" w:hAnsi="Times New Roman" w:cs="Times New Roman"/>
-          <w:b/>
-          <w:iCs/>
-          <w:sz w:val="24"/>
-          <w:szCs w:val="24"/>
-          <w:lang w:eastAsia="vi-VN"/>
-        </w:rPr>
-        <w:t>varchar</w:t>
-      </w:r>
-      <w:proofErr w:type="spellEnd"/>
-      <w:r>
-        <w:rPr>
-          <w:rFonts w:ascii="Times New Roman" w:eastAsia="Times New Roman" w:hAnsi="Times New Roman" w:cs="Times New Roman"/>
-          <w:b/>
-          <w:iCs/>
-          <w:sz w:val="24"/>
-          <w:szCs w:val="24"/>
-          <w:lang w:eastAsia="vi-VN"/>
-        </w:rPr>
-        <w:t xml:space="preserve"> 50), </w:t>
+        <w:t xml:space="preserve"> (varchar 50), </w:t>
       </w:r>
       <w:proofErr w:type="spellStart"/>
       <w:r>
@@ -4126,7 +3660,6 @@
                 <w:lang w:eastAsia="vi-VN"/>
               </w:rPr>
             </w:pPr>
-            <w:proofErr w:type="spellStart"/>
             <w:r>
               <w:rPr>
                 <w:rFonts w:ascii="Times New Roman" w:eastAsia="Times New Roman" w:hAnsi="Times New Roman" w:cs="Times New Roman"/>
@@ -4137,7 +3670,6 @@
               </w:rPr>
               <w:t>int</w:t>
             </w:r>
-            <w:proofErr w:type="spellEnd"/>
             <w:r>
               <w:rPr>
                 <w:rFonts w:ascii="Cambria" w:eastAsia="Times New Roman" w:hAnsi="Cambria" w:cs="Cambria"/>
@@ -4611,27 +4143,15 @@
                 <w:lang w:eastAsia="vi-VN"/>
               </w:rPr>
             </w:pPr>
-            <w:proofErr w:type="spellStart"/>
-            <w:r>
-              <w:rPr>
-                <w:rFonts w:ascii="Times New Roman" w:eastAsia="Times New Roman" w:hAnsi="Times New Roman" w:cs="Times New Roman"/>
-                <w:color w:val="000000"/>
-                <w:sz w:val="24"/>
-                <w:szCs w:val="24"/>
-                <w:lang w:eastAsia="vi-VN"/>
-              </w:rPr>
-              <w:t>Varchar</w:t>
-            </w:r>
-            <w:proofErr w:type="spellEnd"/>
-            <w:r>
-              <w:rPr>
-                <w:rFonts w:ascii="Times New Roman" w:eastAsia="Times New Roman" w:hAnsi="Times New Roman" w:cs="Times New Roman"/>
-                <w:color w:val="000000"/>
-                <w:sz w:val="24"/>
-                <w:szCs w:val="24"/>
-                <w:lang w:eastAsia="vi-VN"/>
-              </w:rPr>
-              <w:t>(50)</w:t>
+            <w:r>
+              <w:rPr>
+                <w:rFonts w:ascii="Times New Roman" w:eastAsia="Times New Roman" w:hAnsi="Times New Roman" w:cs="Times New Roman"/>
+                <w:color w:val="000000"/>
+                <w:sz w:val="24"/>
+                <w:szCs w:val="24"/>
+                <w:lang w:eastAsia="vi-VN"/>
+              </w:rPr>
+              <w:t>Varchar(50)</w:t>
             </w:r>
           </w:p>
         </w:tc>
@@ -4916,8 +4436,6 @@
               </w:rPr>
               <w:t>.</w:t>
             </w:r>
-            <w:bookmarkStart w:id="0" w:name="_GoBack"/>
-            <w:bookmarkEnd w:id="0"/>
           </w:p>
         </w:tc>
       </w:tr>
@@ -5464,7 +4982,7 @@
           <w:szCs w:val="24"/>
           <w:lang w:eastAsia="vi-VN"/>
         </w:rPr>
-        <w:t xml:space="preserve"> (</w:t>
+        <w:t xml:space="preserve"> (int), </w:t>
       </w:r>
       <w:proofErr w:type="spellStart"/>
       <w:r>
@@ -5476,7 +4994,7 @@
           <w:szCs w:val="24"/>
           <w:lang w:eastAsia="vi-VN"/>
         </w:rPr>
-        <w:t>int</w:t>
+        <w:t>room_id</w:t>
       </w:r>
       <w:proofErr w:type="spellEnd"/>
       <w:r>
@@ -5488,7 +5006,7 @@
           <w:szCs w:val="24"/>
           <w:lang w:eastAsia="vi-VN"/>
         </w:rPr>
-        <w:t xml:space="preserve">), </w:t>
+        <w:t xml:space="preserve"> (int), </w:t>
       </w:r>
       <w:proofErr w:type="spellStart"/>
       <w:r>
@@ -5500,7 +5018,7 @@
           <w:szCs w:val="24"/>
           <w:lang w:eastAsia="vi-VN"/>
         </w:rPr>
-        <w:t>room_id</w:t>
+        <w:t>hotel_id</w:t>
       </w:r>
       <w:proofErr w:type="spellEnd"/>
       <w:r>
@@ -5512,7 +5030,7 @@
           <w:szCs w:val="24"/>
           <w:lang w:eastAsia="vi-VN"/>
         </w:rPr>
-        <w:t xml:space="preserve"> (</w:t>
+        <w:t xml:space="preserve"> (varchar 50), </w:t>
       </w:r>
       <w:proofErr w:type="spellStart"/>
       <w:r>
@@ -5524,7 +5042,7 @@
           <w:szCs w:val="24"/>
           <w:lang w:eastAsia="vi-VN"/>
         </w:rPr>
-        <w:t>int</w:t>
+        <w:t>customer_id</w:t>
       </w:r>
       <w:proofErr w:type="spellEnd"/>
       <w:r>
@@ -5536,103 +5054,7 @@
           <w:szCs w:val="24"/>
           <w:lang w:eastAsia="vi-VN"/>
         </w:rPr>
-        <w:t xml:space="preserve">), </w:t>
-      </w:r>
-      <w:proofErr w:type="spellStart"/>
-      <w:r>
-        <w:rPr>
-          <w:rFonts w:ascii="Times New Roman" w:eastAsia="Times New Roman" w:hAnsi="Times New Roman" w:cs="Times New Roman"/>
-          <w:b/>
-          <w:iCs/>
-          <w:sz w:val="24"/>
-          <w:szCs w:val="24"/>
-          <w:lang w:eastAsia="vi-VN"/>
-        </w:rPr>
-        <w:t>hotel_id</w:t>
-      </w:r>
-      <w:proofErr w:type="spellEnd"/>
-      <w:r>
-        <w:rPr>
-          <w:rFonts w:ascii="Times New Roman" w:eastAsia="Times New Roman" w:hAnsi="Times New Roman" w:cs="Times New Roman"/>
-          <w:b/>
-          <w:iCs/>
-          <w:sz w:val="24"/>
-          <w:szCs w:val="24"/>
-          <w:lang w:eastAsia="vi-VN"/>
-        </w:rPr>
-        <w:t xml:space="preserve"> (</w:t>
-      </w:r>
-      <w:proofErr w:type="spellStart"/>
-      <w:r>
-        <w:rPr>
-          <w:rFonts w:ascii="Times New Roman" w:eastAsia="Times New Roman" w:hAnsi="Times New Roman" w:cs="Times New Roman"/>
-          <w:b/>
-          <w:iCs/>
-          <w:sz w:val="24"/>
-          <w:szCs w:val="24"/>
-          <w:lang w:eastAsia="vi-VN"/>
-        </w:rPr>
-        <w:t>varchar</w:t>
-      </w:r>
-      <w:proofErr w:type="spellEnd"/>
-      <w:r>
-        <w:rPr>
-          <w:rFonts w:ascii="Times New Roman" w:eastAsia="Times New Roman" w:hAnsi="Times New Roman" w:cs="Times New Roman"/>
-          <w:b/>
-          <w:iCs/>
-          <w:sz w:val="24"/>
-          <w:szCs w:val="24"/>
-          <w:lang w:eastAsia="vi-VN"/>
-        </w:rPr>
-        <w:t xml:space="preserve"> 50), </w:t>
-      </w:r>
-      <w:proofErr w:type="spellStart"/>
-      <w:r>
-        <w:rPr>
-          <w:rFonts w:ascii="Times New Roman" w:eastAsia="Times New Roman" w:hAnsi="Times New Roman" w:cs="Times New Roman"/>
-          <w:b/>
-          <w:iCs/>
-          <w:sz w:val="24"/>
-          <w:szCs w:val="24"/>
-          <w:lang w:eastAsia="vi-VN"/>
-        </w:rPr>
-        <w:t>customer_id</w:t>
-      </w:r>
-      <w:proofErr w:type="spellEnd"/>
-      <w:r>
-        <w:rPr>
-          <w:rFonts w:ascii="Times New Roman" w:eastAsia="Times New Roman" w:hAnsi="Times New Roman" w:cs="Times New Roman"/>
-          <w:b/>
-          <w:iCs/>
-          <w:sz w:val="24"/>
-          <w:szCs w:val="24"/>
-          <w:lang w:eastAsia="vi-VN"/>
-        </w:rPr>
-        <w:t xml:space="preserve"> (</w:t>
-      </w:r>
-      <w:proofErr w:type="spellStart"/>
-      <w:r>
-        <w:rPr>
-          <w:rFonts w:ascii="Times New Roman" w:eastAsia="Times New Roman" w:hAnsi="Times New Roman" w:cs="Times New Roman"/>
-          <w:b/>
-          <w:iCs/>
-          <w:sz w:val="24"/>
-          <w:szCs w:val="24"/>
-          <w:lang w:eastAsia="vi-VN"/>
-        </w:rPr>
-        <w:t>int</w:t>
-      </w:r>
-      <w:proofErr w:type="spellEnd"/>
-      <w:r>
-        <w:rPr>
-          <w:rFonts w:ascii="Times New Roman" w:eastAsia="Times New Roman" w:hAnsi="Times New Roman" w:cs="Times New Roman"/>
-          <w:b/>
-          <w:iCs/>
-          <w:sz w:val="24"/>
-          <w:szCs w:val="24"/>
-          <w:lang w:eastAsia="vi-VN"/>
-        </w:rPr>
-        <w:t xml:space="preserve">), </w:t>
+        <w:t xml:space="preserve"> (int), </w:t>
       </w:r>
       <w:proofErr w:type="spellStart"/>
       <w:r>
@@ -6130,7 +5552,6 @@
                 <w:lang w:eastAsia="vi-VN"/>
               </w:rPr>
             </w:pPr>
-            <w:proofErr w:type="spellStart"/>
             <w:r>
               <w:rPr>
                 <w:rFonts w:ascii="Times New Roman" w:eastAsia="Times New Roman" w:hAnsi="Times New Roman" w:cs="Times New Roman"/>
@@ -6141,7 +5562,6 @@
               </w:rPr>
               <w:t>int</w:t>
             </w:r>
-            <w:proofErr w:type="spellEnd"/>
             <w:r>
               <w:rPr>
                 <w:rFonts w:ascii="Times New Roman" w:eastAsia="Times New Roman" w:hAnsi="Times New Roman" w:cs="Times New Roman"/>
@@ -6364,7 +5784,6 @@
                 <w:lang w:eastAsia="vi-VN"/>
               </w:rPr>
             </w:pPr>
-            <w:proofErr w:type="spellStart"/>
             <w:r>
               <w:rPr>
                 <w:rFonts w:ascii="Times New Roman" w:eastAsia="Times New Roman" w:hAnsi="Times New Roman" w:cs="Times New Roman"/>
@@ -6375,7 +5794,6 @@
               </w:rPr>
               <w:t>int</w:t>
             </w:r>
-            <w:proofErr w:type="spellEnd"/>
             <w:r>
               <w:rPr>
                 <w:rFonts w:ascii="Times New Roman" w:eastAsia="Times New Roman" w:hAnsi="Times New Roman" w:cs="Times New Roman"/>
@@ -6692,7 +6110,6 @@
                 <w:lang w:eastAsia="vi-VN"/>
               </w:rPr>
             </w:pPr>
-            <w:proofErr w:type="spellStart"/>
             <w:r>
               <w:rPr>
                 <w:rFonts w:ascii="Times New Roman" w:eastAsia="Times New Roman" w:hAnsi="Times New Roman" w:cs="Times New Roman"/>
@@ -6703,7 +6120,6 @@
               </w:rPr>
               <w:t>int</w:t>
             </w:r>
-            <w:proofErr w:type="spellEnd"/>
             <w:r>
               <w:rPr>
                 <w:rFonts w:ascii="Times New Roman" w:eastAsia="Times New Roman" w:hAnsi="Times New Roman" w:cs="Times New Roman"/>
@@ -7581,7 +6997,7 @@
           <w:szCs w:val="24"/>
           <w:lang w:eastAsia="vi-VN"/>
         </w:rPr>
-        <w:t xml:space="preserve"> (</w:t>
+        <w:t xml:space="preserve"> (int), </w:t>
       </w:r>
       <w:proofErr w:type="spellStart"/>
       <w:r>
@@ -7593,7 +7009,7 @@
           <w:szCs w:val="24"/>
           <w:lang w:eastAsia="vi-VN"/>
         </w:rPr>
-        <w:t>int</w:t>
+        <w:t>customer_name</w:t>
       </w:r>
       <w:proofErr w:type="spellEnd"/>
       <w:r>
@@ -7605,7 +7021,7 @@
           <w:szCs w:val="24"/>
           <w:lang w:eastAsia="vi-VN"/>
         </w:rPr>
-        <w:t xml:space="preserve">), </w:t>
+        <w:t xml:space="preserve"> (varchar 100), </w:t>
       </w:r>
       <w:proofErr w:type="spellStart"/>
       <w:r>
@@ -7617,7 +7033,7 @@
           <w:szCs w:val="24"/>
           <w:lang w:eastAsia="vi-VN"/>
         </w:rPr>
-        <w:t>customer_name</w:t>
+        <w:t>customer_mobile</w:t>
       </w:r>
       <w:proofErr w:type="spellEnd"/>
       <w:r>
@@ -7629,7 +7045,7 @@
           <w:szCs w:val="24"/>
           <w:lang w:eastAsia="vi-VN"/>
         </w:rPr>
-        <w:t xml:space="preserve"> (</w:t>
+        <w:t xml:space="preserve"> (int), </w:t>
       </w:r>
       <w:proofErr w:type="spellStart"/>
       <w:r>
@@ -7641,7 +7057,7 @@
           <w:szCs w:val="24"/>
           <w:lang w:eastAsia="vi-VN"/>
         </w:rPr>
-        <w:t>varchar</w:t>
+        <w:t>customer_email</w:t>
       </w:r>
       <w:proofErr w:type="spellEnd"/>
       <w:r>
@@ -7653,103 +7069,7 @@
           <w:szCs w:val="24"/>
           <w:lang w:eastAsia="vi-VN"/>
         </w:rPr>
-        <w:t xml:space="preserve"> 100), </w:t>
-      </w:r>
-      <w:proofErr w:type="spellStart"/>
-      <w:r>
-        <w:rPr>
-          <w:rFonts w:ascii="Times New Roman" w:eastAsia="Times New Roman" w:hAnsi="Times New Roman" w:cs="Times New Roman"/>
-          <w:b/>
-          <w:iCs/>
-          <w:sz w:val="24"/>
-          <w:szCs w:val="24"/>
-          <w:lang w:eastAsia="vi-VN"/>
-        </w:rPr>
-        <w:t>customer_mobile</w:t>
-      </w:r>
-      <w:proofErr w:type="spellEnd"/>
-      <w:r>
-        <w:rPr>
-          <w:rFonts w:ascii="Times New Roman" w:eastAsia="Times New Roman" w:hAnsi="Times New Roman" w:cs="Times New Roman"/>
-          <w:b/>
-          <w:iCs/>
-          <w:sz w:val="24"/>
-          <w:szCs w:val="24"/>
-          <w:lang w:eastAsia="vi-VN"/>
-        </w:rPr>
-        <w:t xml:space="preserve"> (</w:t>
-      </w:r>
-      <w:proofErr w:type="spellStart"/>
-      <w:r>
-        <w:rPr>
-          <w:rFonts w:ascii="Times New Roman" w:eastAsia="Times New Roman" w:hAnsi="Times New Roman" w:cs="Times New Roman"/>
-          <w:b/>
-          <w:iCs/>
-          <w:sz w:val="24"/>
-          <w:szCs w:val="24"/>
-          <w:lang w:eastAsia="vi-VN"/>
-        </w:rPr>
-        <w:t>int</w:t>
-      </w:r>
-      <w:proofErr w:type="spellEnd"/>
-      <w:r>
-        <w:rPr>
-          <w:rFonts w:ascii="Times New Roman" w:eastAsia="Times New Roman" w:hAnsi="Times New Roman" w:cs="Times New Roman"/>
-          <w:b/>
-          <w:iCs/>
-          <w:sz w:val="24"/>
-          <w:szCs w:val="24"/>
-          <w:lang w:eastAsia="vi-VN"/>
-        </w:rPr>
-        <w:t xml:space="preserve">), </w:t>
-      </w:r>
-      <w:proofErr w:type="spellStart"/>
-      <w:r>
-        <w:rPr>
-          <w:rFonts w:ascii="Times New Roman" w:eastAsia="Times New Roman" w:hAnsi="Times New Roman" w:cs="Times New Roman"/>
-          <w:b/>
-          <w:iCs/>
-          <w:sz w:val="24"/>
-          <w:szCs w:val="24"/>
-          <w:lang w:eastAsia="vi-VN"/>
-        </w:rPr>
-        <w:t>customer_email</w:t>
-      </w:r>
-      <w:proofErr w:type="spellEnd"/>
-      <w:r>
-        <w:rPr>
-          <w:rFonts w:ascii="Times New Roman" w:eastAsia="Times New Roman" w:hAnsi="Times New Roman" w:cs="Times New Roman"/>
-          <w:b/>
-          <w:iCs/>
-          <w:sz w:val="24"/>
-          <w:szCs w:val="24"/>
-          <w:lang w:eastAsia="vi-VN"/>
-        </w:rPr>
-        <w:t xml:space="preserve"> (</w:t>
-      </w:r>
-      <w:proofErr w:type="spellStart"/>
-      <w:r>
-        <w:rPr>
-          <w:rFonts w:ascii="Times New Roman" w:eastAsia="Times New Roman" w:hAnsi="Times New Roman" w:cs="Times New Roman"/>
-          <w:b/>
-          <w:iCs/>
-          <w:sz w:val="24"/>
-          <w:szCs w:val="24"/>
-          <w:lang w:eastAsia="vi-VN"/>
-        </w:rPr>
-        <w:t>varchar</w:t>
-      </w:r>
-      <w:proofErr w:type="spellEnd"/>
-      <w:r>
-        <w:rPr>
-          <w:rFonts w:ascii="Times New Roman" w:eastAsia="Times New Roman" w:hAnsi="Times New Roman" w:cs="Times New Roman"/>
-          <w:b/>
-          <w:iCs/>
-          <w:sz w:val="24"/>
-          <w:szCs w:val="24"/>
-          <w:lang w:eastAsia="vi-VN"/>
-        </w:rPr>
-        <w:t xml:space="preserve"> 100)</w:t>
+        <w:t xml:space="preserve"> (varchar 100)</w:t>
       </w:r>
       <w:r>
         <w:rPr>
@@ -8082,7 +7402,6 @@
                 <w:lang w:eastAsia="vi-VN"/>
               </w:rPr>
             </w:pPr>
-            <w:proofErr w:type="spellStart"/>
             <w:r>
               <w:rPr>
                 <w:rFonts w:ascii="Times New Roman" w:eastAsia="Times New Roman" w:hAnsi="Times New Roman" w:cs="Times New Roman"/>
@@ -8093,7 +7412,6 @@
               </w:rPr>
               <w:t>int</w:t>
             </w:r>
-            <w:proofErr w:type="spellEnd"/>
           </w:p>
         </w:tc>
         <w:tc>
@@ -8386,7 +7704,6 @@
                 <w:lang w:eastAsia="vi-VN"/>
               </w:rPr>
             </w:pPr>
-            <w:proofErr w:type="spellStart"/>
             <w:r>
               <w:rPr>
                 <w:rFonts w:ascii="Times New Roman" w:eastAsia="Times New Roman" w:hAnsi="Times New Roman" w:cs="Times New Roman"/>
@@ -8397,7 +7714,6 @@
               </w:rPr>
               <w:t>int</w:t>
             </w:r>
-            <w:proofErr w:type="spellEnd"/>
           </w:p>
         </w:tc>
         <w:tc>
@@ -8731,7 +8047,7 @@
           <w:szCs w:val="24"/>
           <w:lang w:eastAsia="vi-VN"/>
         </w:rPr>
-        <w:t xml:space="preserve"> (</w:t>
+        <w:t xml:space="preserve"> (varchar 50), </w:t>
       </w:r>
       <w:proofErr w:type="spellStart"/>
       <w:r>
@@ -8743,7 +8059,7 @@
           <w:szCs w:val="24"/>
           <w:lang w:eastAsia="vi-VN"/>
         </w:rPr>
-        <w:t>varchar</w:t>
+        <w:t>hotel_name</w:t>
       </w:r>
       <w:proofErr w:type="spellEnd"/>
       <w:r>
@@ -8755,7 +8071,7 @@
           <w:szCs w:val="24"/>
           <w:lang w:eastAsia="vi-VN"/>
         </w:rPr>
-        <w:t xml:space="preserve"> 50), </w:t>
+        <w:t xml:space="preserve"> (varchar 100), hotel type (float), </w:t>
       </w:r>
       <w:proofErr w:type="spellStart"/>
       <w:r>
@@ -8767,7 +8083,7 @@
           <w:szCs w:val="24"/>
           <w:lang w:eastAsia="vi-VN"/>
         </w:rPr>
-        <w:t>hotel_name</w:t>
+        <w:t>hotel_description</w:t>
       </w:r>
       <w:proofErr w:type="spellEnd"/>
       <w:r>
@@ -8779,79 +8095,7 @@
           <w:szCs w:val="24"/>
           <w:lang w:eastAsia="vi-VN"/>
         </w:rPr>
-        <w:t xml:space="preserve"> (</w:t>
-      </w:r>
-      <w:proofErr w:type="spellStart"/>
-      <w:r>
-        <w:rPr>
-          <w:rFonts w:ascii="Times New Roman" w:eastAsia="Times New Roman" w:hAnsi="Times New Roman" w:cs="Times New Roman"/>
-          <w:b/>
-          <w:iCs/>
-          <w:sz w:val="24"/>
-          <w:szCs w:val="24"/>
-          <w:lang w:eastAsia="vi-VN"/>
-        </w:rPr>
-        <w:t>varchar</w:t>
-      </w:r>
-      <w:proofErr w:type="spellEnd"/>
-      <w:r>
-        <w:rPr>
-          <w:rFonts w:ascii="Times New Roman" w:eastAsia="Times New Roman" w:hAnsi="Times New Roman" w:cs="Times New Roman"/>
-          <w:b/>
-          <w:iCs/>
-          <w:sz w:val="24"/>
-          <w:szCs w:val="24"/>
-          <w:lang w:eastAsia="vi-VN"/>
-        </w:rPr>
-        <w:t xml:space="preserve"> 100), hotel type (float), </w:t>
-      </w:r>
-      <w:proofErr w:type="spellStart"/>
-      <w:r>
-        <w:rPr>
-          <w:rFonts w:ascii="Times New Roman" w:eastAsia="Times New Roman" w:hAnsi="Times New Roman" w:cs="Times New Roman"/>
-          <w:b/>
-          <w:iCs/>
-          <w:sz w:val="24"/>
-          <w:szCs w:val="24"/>
-          <w:lang w:eastAsia="vi-VN"/>
-        </w:rPr>
-        <w:t>hotel_description</w:t>
-      </w:r>
-      <w:proofErr w:type="spellEnd"/>
-      <w:r>
-        <w:rPr>
-          <w:rFonts w:ascii="Times New Roman" w:eastAsia="Times New Roman" w:hAnsi="Times New Roman" w:cs="Times New Roman"/>
-          <w:b/>
-          <w:iCs/>
-          <w:sz w:val="24"/>
-          <w:szCs w:val="24"/>
-          <w:lang w:eastAsia="vi-VN"/>
-        </w:rPr>
-        <w:t xml:space="preserve"> (</w:t>
-      </w:r>
-      <w:proofErr w:type="spellStart"/>
-      <w:r>
-        <w:rPr>
-          <w:rFonts w:ascii="Times New Roman" w:eastAsia="Times New Roman" w:hAnsi="Times New Roman" w:cs="Times New Roman"/>
-          <w:b/>
-          <w:iCs/>
-          <w:sz w:val="24"/>
-          <w:szCs w:val="24"/>
-          <w:lang w:eastAsia="vi-VN"/>
-        </w:rPr>
-        <w:t>varchar</w:t>
-      </w:r>
-      <w:proofErr w:type="spellEnd"/>
-      <w:r>
-        <w:rPr>
-          <w:rFonts w:ascii="Times New Roman" w:eastAsia="Times New Roman" w:hAnsi="Times New Roman" w:cs="Times New Roman"/>
-          <w:b/>
-          <w:iCs/>
-          <w:sz w:val="24"/>
-          <w:szCs w:val="24"/>
-          <w:lang w:eastAsia="vi-VN"/>
-        </w:rPr>
-        <w:t xml:space="preserve"> max)</w:t>
+        <w:t xml:space="preserve"> (varchar max)</w:t>
       </w:r>
       <w:r>
         <w:rPr>
@@ -9564,7 +8808,7 @@
           <w:szCs w:val="24"/>
           <w:lang w:eastAsia="vi-VN"/>
         </w:rPr>
-        <w:t xml:space="preserve"> (</w:t>
+        <w:t xml:space="preserve"> (int), </w:t>
       </w:r>
       <w:proofErr w:type="spellStart"/>
       <w:r>
@@ -9576,7 +8820,7 @@
           <w:szCs w:val="24"/>
           <w:lang w:eastAsia="vi-VN"/>
         </w:rPr>
-        <w:t>int</w:t>
+        <w:t>hotel_id</w:t>
       </w:r>
       <w:proofErr w:type="spellEnd"/>
       <w:r>
@@ -9588,7 +8832,7 @@
           <w:szCs w:val="24"/>
           <w:lang w:eastAsia="vi-VN"/>
         </w:rPr>
-        <w:t xml:space="preserve">), </w:t>
+        <w:t xml:space="preserve"> (varchar 50), </w:t>
       </w:r>
       <w:proofErr w:type="spellStart"/>
       <w:r>
@@ -9600,7 +8844,7 @@
           <w:szCs w:val="24"/>
           <w:lang w:eastAsia="vi-VN"/>
         </w:rPr>
-        <w:t>hotel_id</w:t>
+        <w:t>room_number</w:t>
       </w:r>
       <w:proofErr w:type="spellEnd"/>
       <w:r>
@@ -9612,7 +8856,7 @@
           <w:szCs w:val="24"/>
           <w:lang w:eastAsia="vi-VN"/>
         </w:rPr>
-        <w:t xml:space="preserve"> (</w:t>
+        <w:t xml:space="preserve"> (varchar 50), </w:t>
       </w:r>
       <w:proofErr w:type="spellStart"/>
       <w:r>
@@ -9624,7 +8868,7 @@
           <w:szCs w:val="24"/>
           <w:lang w:eastAsia="vi-VN"/>
         </w:rPr>
-        <w:t>varchar</w:t>
+        <w:t>room_type</w:t>
       </w:r>
       <w:proofErr w:type="spellEnd"/>
       <w:r>
@@ -9636,103 +8880,7 @@
           <w:szCs w:val="24"/>
           <w:lang w:eastAsia="vi-VN"/>
         </w:rPr>
-        <w:t xml:space="preserve"> 50), </w:t>
-      </w:r>
-      <w:proofErr w:type="spellStart"/>
-      <w:r>
-        <w:rPr>
-          <w:rFonts w:ascii="Times New Roman" w:eastAsia="Times New Roman" w:hAnsi="Times New Roman" w:cs="Times New Roman"/>
-          <w:b/>
-          <w:iCs/>
-          <w:sz w:val="24"/>
-          <w:szCs w:val="24"/>
-          <w:lang w:eastAsia="vi-VN"/>
-        </w:rPr>
-        <w:t>room_number</w:t>
-      </w:r>
-      <w:proofErr w:type="spellEnd"/>
-      <w:r>
-        <w:rPr>
-          <w:rFonts w:ascii="Times New Roman" w:eastAsia="Times New Roman" w:hAnsi="Times New Roman" w:cs="Times New Roman"/>
-          <w:b/>
-          <w:iCs/>
-          <w:sz w:val="24"/>
-          <w:szCs w:val="24"/>
-          <w:lang w:eastAsia="vi-VN"/>
-        </w:rPr>
-        <w:t xml:space="preserve"> (</w:t>
-      </w:r>
-      <w:proofErr w:type="spellStart"/>
-      <w:r>
-        <w:rPr>
-          <w:rFonts w:ascii="Times New Roman" w:eastAsia="Times New Roman" w:hAnsi="Times New Roman" w:cs="Times New Roman"/>
-          <w:b/>
-          <w:iCs/>
-          <w:sz w:val="24"/>
-          <w:szCs w:val="24"/>
-          <w:lang w:eastAsia="vi-VN"/>
-        </w:rPr>
-        <w:t>varchar</w:t>
-      </w:r>
-      <w:proofErr w:type="spellEnd"/>
-      <w:r>
-        <w:rPr>
-          <w:rFonts w:ascii="Times New Roman" w:eastAsia="Times New Roman" w:hAnsi="Times New Roman" w:cs="Times New Roman"/>
-          <w:b/>
-          <w:iCs/>
-          <w:sz w:val="24"/>
-          <w:szCs w:val="24"/>
-          <w:lang w:eastAsia="vi-VN"/>
-        </w:rPr>
-        <w:t xml:space="preserve"> 50), </w:t>
-      </w:r>
-      <w:proofErr w:type="spellStart"/>
-      <w:r>
-        <w:rPr>
-          <w:rFonts w:ascii="Times New Roman" w:eastAsia="Times New Roman" w:hAnsi="Times New Roman" w:cs="Times New Roman"/>
-          <w:b/>
-          <w:iCs/>
-          <w:sz w:val="24"/>
-          <w:szCs w:val="24"/>
-          <w:lang w:eastAsia="vi-VN"/>
-        </w:rPr>
-        <w:t>room_type</w:t>
-      </w:r>
-      <w:proofErr w:type="spellEnd"/>
-      <w:r>
-        <w:rPr>
-          <w:rFonts w:ascii="Times New Roman" w:eastAsia="Times New Roman" w:hAnsi="Times New Roman" w:cs="Times New Roman"/>
-          <w:b/>
-          <w:iCs/>
-          <w:sz w:val="24"/>
-          <w:szCs w:val="24"/>
-          <w:lang w:eastAsia="vi-VN"/>
-        </w:rPr>
-        <w:t xml:space="preserve"> (</w:t>
-      </w:r>
-      <w:proofErr w:type="spellStart"/>
-      <w:r>
-        <w:rPr>
-          <w:rFonts w:ascii="Times New Roman" w:eastAsia="Times New Roman" w:hAnsi="Times New Roman" w:cs="Times New Roman"/>
-          <w:b/>
-          <w:iCs/>
-          <w:sz w:val="24"/>
-          <w:szCs w:val="24"/>
-          <w:lang w:eastAsia="vi-VN"/>
-        </w:rPr>
-        <w:t>varchar</w:t>
-      </w:r>
-      <w:proofErr w:type="spellEnd"/>
-      <w:r>
-        <w:rPr>
-          <w:rFonts w:ascii="Times New Roman" w:eastAsia="Times New Roman" w:hAnsi="Times New Roman" w:cs="Times New Roman"/>
-          <w:b/>
-          <w:iCs/>
-          <w:sz w:val="24"/>
-          <w:szCs w:val="24"/>
-          <w:lang w:eastAsia="vi-VN"/>
-        </w:rPr>
-        <w:t xml:space="preserve"> 50), </w:t>
+        <w:t xml:space="preserve"> (varchar 50), </w:t>
       </w:r>
       <w:proofErr w:type="spellStart"/>
       <w:r>
@@ -10053,92 +9201,7 @@
                 <w:szCs w:val="24"/>
                 <w:lang w:eastAsia="vi-VN"/>
               </w:rPr>
-              <w:t xml:space="preserve"> &lt; 600 </w:t>
-            </w:r>
-            <w:r>
-              <w:rPr>
-                <w:rFonts w:ascii="Times New Roman" w:eastAsia="Times New Roman" w:hAnsi="Times New Roman" w:cs="Times New Roman"/>
-                <w:sz w:val="24"/>
-                <w:szCs w:val="24"/>
-                <w:lang w:eastAsia="vi-VN"/>
-              </w:rPr>
-              <w:br/>
-              <w:t>AND</w:t>
-            </w:r>
-            <w:r>
-              <w:rPr>
-                <w:rFonts w:ascii="Times New Roman" w:eastAsia="Times New Roman" w:hAnsi="Times New Roman" w:cs="Times New Roman"/>
-                <w:sz w:val="24"/>
-                <w:szCs w:val="24"/>
-                <w:lang w:eastAsia="vi-VN"/>
-              </w:rPr>
-              <w:br/>
-            </w:r>
-            <w:proofErr w:type="spellStart"/>
-            <w:r>
-              <w:rPr>
-                <w:rFonts w:ascii="Times New Roman" w:eastAsia="Times New Roman" w:hAnsi="Times New Roman" w:cs="Times New Roman"/>
-                <w:sz w:val="24"/>
-                <w:szCs w:val="24"/>
-                <w:lang w:eastAsia="vi-VN"/>
-              </w:rPr>
-              <w:t>Room_price</w:t>
-            </w:r>
-            <w:proofErr w:type="spellEnd"/>
-            <w:r>
-              <w:rPr>
-                <w:rFonts w:ascii="Times New Roman" w:eastAsia="Times New Roman" w:hAnsi="Times New Roman" w:cs="Times New Roman"/>
-                <w:sz w:val="24"/>
-                <w:szCs w:val="24"/>
-                <w:lang w:eastAsia="vi-VN"/>
-              </w:rPr>
-              <w:t xml:space="preserve"> = 100$</w:t>
-            </w:r>
-            <w:r>
-              <w:rPr>
-                <w:rFonts w:ascii="Times New Roman" w:eastAsia="Times New Roman" w:hAnsi="Times New Roman" w:cs="Times New Roman"/>
-                <w:sz w:val="24"/>
-                <w:szCs w:val="24"/>
-                <w:lang w:eastAsia="vi-VN"/>
-              </w:rPr>
-              <w:br/>
-              <w:t xml:space="preserve">(0001 =&gt; </w:t>
-            </w:r>
-            <w:r>
-              <w:rPr>
-                <w:rFonts w:ascii="Times New Roman" w:eastAsia="Times New Roman" w:hAnsi="Times New Roman" w:cs="Times New Roman"/>
-                <w:sz w:val="24"/>
-                <w:szCs w:val="24"/>
-                <w:lang w:eastAsia="vi-VN"/>
-              </w:rPr>
-              <w:t>0</w:t>
-            </w:r>
-            <w:r>
-              <w:rPr>
-                <w:rFonts w:ascii="Times New Roman" w:eastAsia="Times New Roman" w:hAnsi="Times New Roman" w:cs="Times New Roman"/>
-                <w:sz w:val="24"/>
-                <w:szCs w:val="24"/>
-                <w:lang w:eastAsia="vi-VN"/>
-              </w:rPr>
-              <w:t xml:space="preserve">599: </w:t>
-            </w:r>
-            <w:r>
-              <w:rPr>
-                <w:rFonts w:ascii="Times New Roman" w:eastAsia="Times New Roman" w:hAnsi="Times New Roman" w:cs="Times New Roman"/>
-                <w:sz w:val="24"/>
-                <w:szCs w:val="24"/>
-                <w:lang w:eastAsia="vi-VN"/>
-              </w:rPr>
-              <w:t>normal</w:t>
-            </w:r>
-            <w:r>
-              <w:rPr>
-                <w:rFonts w:ascii="Times New Roman" w:eastAsia="Times New Roman" w:hAnsi="Times New Roman" w:cs="Times New Roman"/>
-                <w:sz w:val="24"/>
-                <w:szCs w:val="24"/>
-                <w:lang w:eastAsia="vi-VN"/>
-              </w:rPr>
-              <w:t>)</w:t>
+              <w:t xml:space="preserve"> &lt; 600</w:t>
             </w:r>
           </w:p>
         </w:tc>
@@ -10265,136 +9328,7 @@
                 <w:szCs w:val="24"/>
                 <w:lang w:eastAsia="vi-VN"/>
               </w:rPr>
-              <w:t xml:space="preserve"> &lt; 900 </w:t>
-            </w:r>
-            <w:r>
-              <w:rPr>
-                <w:rFonts w:ascii="Times New Roman" w:eastAsia="Times New Roman" w:hAnsi="Times New Roman" w:cs="Times New Roman"/>
-                <w:sz w:val="24"/>
-                <w:szCs w:val="24"/>
-                <w:lang w:eastAsia="vi-VN"/>
-              </w:rPr>
-              <w:br/>
-            </w:r>
-            <w:r>
-              <w:rPr>
-                <w:rFonts w:ascii="Times New Roman" w:eastAsia="Times New Roman" w:hAnsi="Times New Roman" w:cs="Times New Roman"/>
-                <w:sz w:val="24"/>
-                <w:szCs w:val="24"/>
-                <w:lang w:eastAsia="vi-VN"/>
-              </w:rPr>
-              <w:t>AND</w:t>
-            </w:r>
-            <w:r>
-              <w:rPr>
-                <w:rFonts w:ascii="Times New Roman" w:eastAsia="Times New Roman" w:hAnsi="Times New Roman" w:cs="Times New Roman"/>
-                <w:sz w:val="24"/>
-                <w:szCs w:val="24"/>
-                <w:lang w:eastAsia="vi-VN"/>
-              </w:rPr>
-              <w:br/>
-            </w:r>
-            <w:proofErr w:type="spellStart"/>
-            <w:r>
-              <w:rPr>
-                <w:rFonts w:ascii="Times New Roman" w:eastAsia="Times New Roman" w:hAnsi="Times New Roman" w:cs="Times New Roman"/>
-                <w:sz w:val="24"/>
-                <w:szCs w:val="24"/>
-                <w:lang w:eastAsia="vi-VN"/>
-              </w:rPr>
-              <w:t>Room_price</w:t>
-            </w:r>
-            <w:proofErr w:type="spellEnd"/>
-            <w:r>
-              <w:rPr>
-                <w:rFonts w:ascii="Times New Roman" w:eastAsia="Times New Roman" w:hAnsi="Times New Roman" w:cs="Times New Roman"/>
-                <w:sz w:val="24"/>
-                <w:szCs w:val="24"/>
-                <w:lang w:eastAsia="vi-VN"/>
-              </w:rPr>
-              <w:t xml:space="preserve"> = </w:t>
-            </w:r>
-            <w:r>
-              <w:rPr>
-                <w:rFonts w:ascii="Times New Roman" w:eastAsia="Times New Roman" w:hAnsi="Times New Roman" w:cs="Times New Roman"/>
-                <w:sz w:val="24"/>
-                <w:szCs w:val="24"/>
-                <w:lang w:eastAsia="vi-VN"/>
-              </w:rPr>
-              <w:t>2</w:t>
-            </w:r>
-            <w:r>
-              <w:rPr>
-                <w:rFonts w:ascii="Times New Roman" w:eastAsia="Times New Roman" w:hAnsi="Times New Roman" w:cs="Times New Roman"/>
-                <w:sz w:val="24"/>
-                <w:szCs w:val="24"/>
-                <w:lang w:eastAsia="vi-VN"/>
-              </w:rPr>
-              <w:t>00$</w:t>
-            </w:r>
-            <w:r>
-              <w:rPr>
-                <w:rFonts w:ascii="Times New Roman" w:eastAsia="Times New Roman" w:hAnsi="Times New Roman" w:cs="Times New Roman"/>
-                <w:sz w:val="24"/>
-                <w:szCs w:val="24"/>
-                <w:lang w:eastAsia="vi-VN"/>
-              </w:rPr>
-              <w:br/>
-              <w:t xml:space="preserve">( </w:t>
-            </w:r>
-            <w:r>
-              <w:rPr>
-                <w:rFonts w:ascii="Times New Roman" w:eastAsia="Times New Roman" w:hAnsi="Times New Roman" w:cs="Times New Roman"/>
-                <w:sz w:val="24"/>
-                <w:szCs w:val="24"/>
-                <w:lang w:eastAsia="vi-VN"/>
-              </w:rPr>
-              <w:t>0</w:t>
-            </w:r>
-            <w:r>
-              <w:rPr>
-                <w:rFonts w:ascii="Times New Roman" w:eastAsia="Times New Roman" w:hAnsi="Times New Roman" w:cs="Times New Roman"/>
-                <w:sz w:val="24"/>
-                <w:szCs w:val="24"/>
-                <w:lang w:eastAsia="vi-VN"/>
-              </w:rPr>
-              <w:t xml:space="preserve">600 =&gt; </w:t>
-            </w:r>
-            <w:r>
-              <w:rPr>
-                <w:rFonts w:ascii="Times New Roman" w:eastAsia="Times New Roman" w:hAnsi="Times New Roman" w:cs="Times New Roman"/>
-                <w:sz w:val="24"/>
-                <w:szCs w:val="24"/>
-                <w:lang w:eastAsia="vi-VN"/>
-              </w:rPr>
-              <w:t>0</w:t>
-            </w:r>
-            <w:r>
-              <w:rPr>
-                <w:rFonts w:ascii="Times New Roman" w:eastAsia="Times New Roman" w:hAnsi="Times New Roman" w:cs="Times New Roman"/>
-                <w:sz w:val="24"/>
-                <w:szCs w:val="24"/>
-                <w:lang w:eastAsia="vi-VN"/>
-              </w:rPr>
-              <w:t xml:space="preserve">899: </w:t>
-            </w:r>
-            <w:r>
-              <w:rPr>
-                <w:rFonts w:ascii="Times New Roman" w:eastAsia="Times New Roman" w:hAnsi="Times New Roman" w:cs="Times New Roman"/>
-                <w:sz w:val="24"/>
-                <w:szCs w:val="24"/>
-                <w:lang w:eastAsia="vi-VN"/>
-              </w:rPr>
-              <w:t>Business</w:t>
-            </w:r>
-            <w:r>
-              <w:rPr>
-                <w:rFonts w:ascii="Times New Roman" w:eastAsia="Times New Roman" w:hAnsi="Times New Roman" w:cs="Times New Roman"/>
-                <w:sz w:val="24"/>
-                <w:szCs w:val="24"/>
-                <w:lang w:eastAsia="vi-VN"/>
-              </w:rPr>
-              <w:t>)</w:t>
+              <w:t xml:space="preserve"> &lt; 900</w:t>
             </w:r>
           </w:p>
         </w:tc>
@@ -10502,125 +9436,6 @@
                 <w:lang w:eastAsia="vi-VN"/>
               </w:rPr>
               <w:t xml:space="preserve"> &gt;= 900</w:t>
-            </w:r>
-            <w:r>
-              <w:rPr>
-                <w:rFonts w:ascii="Times New Roman" w:eastAsia="Times New Roman" w:hAnsi="Times New Roman" w:cs="Times New Roman"/>
-                <w:sz w:val="24"/>
-                <w:szCs w:val="24"/>
-                <w:lang w:eastAsia="vi-VN"/>
-              </w:rPr>
-              <w:br/>
-            </w:r>
-            <w:r>
-              <w:rPr>
-                <w:rFonts w:ascii="Times New Roman" w:eastAsia="Times New Roman" w:hAnsi="Times New Roman" w:cs="Times New Roman"/>
-                <w:sz w:val="24"/>
-                <w:szCs w:val="24"/>
-                <w:lang w:eastAsia="vi-VN"/>
-              </w:rPr>
-              <w:t>AND</w:t>
-            </w:r>
-            <w:r>
-              <w:rPr>
-                <w:rFonts w:ascii="Times New Roman" w:eastAsia="Times New Roman" w:hAnsi="Times New Roman" w:cs="Times New Roman"/>
-                <w:sz w:val="24"/>
-                <w:szCs w:val="24"/>
-                <w:lang w:eastAsia="vi-VN"/>
-              </w:rPr>
-              <w:br/>
-            </w:r>
-            <w:proofErr w:type="spellStart"/>
-            <w:r>
-              <w:rPr>
-                <w:rFonts w:ascii="Times New Roman" w:eastAsia="Times New Roman" w:hAnsi="Times New Roman" w:cs="Times New Roman"/>
-                <w:sz w:val="24"/>
-                <w:szCs w:val="24"/>
-                <w:lang w:eastAsia="vi-VN"/>
-              </w:rPr>
-              <w:t>Room_price</w:t>
-            </w:r>
-            <w:proofErr w:type="spellEnd"/>
-            <w:r>
-              <w:rPr>
-                <w:rFonts w:ascii="Times New Roman" w:eastAsia="Times New Roman" w:hAnsi="Times New Roman" w:cs="Times New Roman"/>
-                <w:sz w:val="24"/>
-                <w:szCs w:val="24"/>
-                <w:lang w:eastAsia="vi-VN"/>
-              </w:rPr>
-              <w:t xml:space="preserve"> = </w:t>
-            </w:r>
-            <w:r>
-              <w:rPr>
-                <w:rFonts w:ascii="Times New Roman" w:eastAsia="Times New Roman" w:hAnsi="Times New Roman" w:cs="Times New Roman"/>
-                <w:sz w:val="24"/>
-                <w:szCs w:val="24"/>
-                <w:lang w:eastAsia="vi-VN"/>
-              </w:rPr>
-              <w:t>3</w:t>
-            </w:r>
-            <w:r>
-              <w:rPr>
-                <w:rFonts w:ascii="Times New Roman" w:eastAsia="Times New Roman" w:hAnsi="Times New Roman" w:cs="Times New Roman"/>
-                <w:sz w:val="24"/>
-                <w:szCs w:val="24"/>
-                <w:lang w:eastAsia="vi-VN"/>
-              </w:rPr>
-              <w:t>00$</w:t>
-            </w:r>
-            <w:r>
-              <w:rPr>
-                <w:rFonts w:ascii="Times New Roman" w:eastAsia="Times New Roman" w:hAnsi="Times New Roman" w:cs="Times New Roman"/>
-                <w:sz w:val="24"/>
-                <w:szCs w:val="24"/>
-                <w:lang w:eastAsia="vi-VN"/>
-              </w:rPr>
-              <w:br/>
-            </w:r>
-            <w:r>
-              <w:rPr>
-                <w:rFonts w:ascii="Times New Roman" w:eastAsia="Times New Roman" w:hAnsi="Times New Roman" w:cs="Times New Roman"/>
-                <w:sz w:val="24"/>
-                <w:szCs w:val="24"/>
-                <w:lang w:eastAsia="vi-VN"/>
-              </w:rPr>
-              <w:t>(</w:t>
-            </w:r>
-            <w:r>
-              <w:rPr>
-                <w:rFonts w:ascii="Times New Roman" w:eastAsia="Times New Roman" w:hAnsi="Times New Roman" w:cs="Times New Roman"/>
-                <w:sz w:val="24"/>
-                <w:szCs w:val="24"/>
-                <w:lang w:eastAsia="vi-VN"/>
-              </w:rPr>
-              <w:t>0</w:t>
-            </w:r>
-            <w:r>
-              <w:rPr>
-                <w:rFonts w:ascii="Times New Roman" w:eastAsia="Times New Roman" w:hAnsi="Times New Roman" w:cs="Times New Roman"/>
-                <w:sz w:val="24"/>
-                <w:szCs w:val="24"/>
-                <w:lang w:eastAsia="vi-VN"/>
-              </w:rPr>
-              <w:t xml:space="preserve">900 =&gt; 1000: </w:t>
-            </w:r>
-            <w:r>
-              <w:rPr>
-                <w:rFonts w:ascii="Times New Roman" w:eastAsia="Times New Roman" w:hAnsi="Times New Roman" w:cs="Times New Roman"/>
-                <w:sz w:val="24"/>
-                <w:szCs w:val="24"/>
-                <w:lang w:eastAsia="vi-VN"/>
-              </w:rPr>
-              <w:t>VIP</w:t>
-            </w:r>
-            <w:r>
-              <w:rPr>
-                <w:rFonts w:ascii="Times New Roman" w:eastAsia="Times New Roman" w:hAnsi="Times New Roman" w:cs="Times New Roman"/>
-                <w:sz w:val="24"/>
-                <w:szCs w:val="24"/>
-                <w:lang w:eastAsia="vi-VN"/>
-              </w:rPr>
-              <w:t>).</w:t>
             </w:r>
           </w:p>
         </w:tc>
@@ -10703,7 +9518,7 @@
           <w:szCs w:val="24"/>
           <w:lang w:eastAsia="vi-VN"/>
         </w:rPr>
-        <w:t xml:space="preserve"> (</w:t>
+        <w:t xml:space="preserve"> (int), </w:t>
       </w:r>
       <w:proofErr w:type="spellStart"/>
       <w:r>
@@ -10715,7 +9530,7 @@
           <w:szCs w:val="24"/>
           <w:lang w:eastAsia="vi-VN"/>
         </w:rPr>
-        <w:t>int</w:t>
+        <w:t>room_id</w:t>
       </w:r>
       <w:proofErr w:type="spellEnd"/>
       <w:r>
@@ -10727,7 +9542,7 @@
           <w:szCs w:val="24"/>
           <w:lang w:eastAsia="vi-VN"/>
         </w:rPr>
-        <w:t xml:space="preserve">), </w:t>
+        <w:t xml:space="preserve"> (int), </w:t>
       </w:r>
       <w:proofErr w:type="spellStart"/>
       <w:r>
@@ -10739,7 +9554,7 @@
           <w:szCs w:val="24"/>
           <w:lang w:eastAsia="vi-VN"/>
         </w:rPr>
-        <w:t>room_id</w:t>
+        <w:t>hotel_id</w:t>
       </w:r>
       <w:proofErr w:type="spellEnd"/>
       <w:r>
@@ -10751,7 +9566,7 @@
           <w:szCs w:val="24"/>
           <w:lang w:eastAsia="vi-VN"/>
         </w:rPr>
-        <w:t xml:space="preserve"> (</w:t>
+        <w:t xml:space="preserve"> (varchar 50), </w:t>
       </w:r>
       <w:proofErr w:type="spellStart"/>
       <w:r>
@@ -10763,7 +9578,7 @@
           <w:szCs w:val="24"/>
           <w:lang w:eastAsia="vi-VN"/>
         </w:rPr>
-        <w:t>int</w:t>
+        <w:t>customer_id</w:t>
       </w:r>
       <w:proofErr w:type="spellEnd"/>
       <w:r>
@@ -10775,103 +9590,7 @@
           <w:szCs w:val="24"/>
           <w:lang w:eastAsia="vi-VN"/>
         </w:rPr>
-        <w:t xml:space="preserve">), </w:t>
-      </w:r>
-      <w:proofErr w:type="spellStart"/>
-      <w:r>
-        <w:rPr>
-          <w:rFonts w:ascii="Times New Roman" w:eastAsia="Times New Roman" w:hAnsi="Times New Roman" w:cs="Times New Roman"/>
-          <w:b/>
-          <w:iCs/>
-          <w:sz w:val="24"/>
-          <w:szCs w:val="24"/>
-          <w:lang w:eastAsia="vi-VN"/>
-        </w:rPr>
-        <w:t>hotel_id</w:t>
-      </w:r>
-      <w:proofErr w:type="spellEnd"/>
-      <w:r>
-        <w:rPr>
-          <w:rFonts w:ascii="Times New Roman" w:eastAsia="Times New Roman" w:hAnsi="Times New Roman" w:cs="Times New Roman"/>
-          <w:b/>
-          <w:iCs/>
-          <w:sz w:val="24"/>
-          <w:szCs w:val="24"/>
-          <w:lang w:eastAsia="vi-VN"/>
-        </w:rPr>
-        <w:t xml:space="preserve"> (</w:t>
-      </w:r>
-      <w:proofErr w:type="spellStart"/>
-      <w:r>
-        <w:rPr>
-          <w:rFonts w:ascii="Times New Roman" w:eastAsia="Times New Roman" w:hAnsi="Times New Roman" w:cs="Times New Roman"/>
-          <w:b/>
-          <w:iCs/>
-          <w:sz w:val="24"/>
-          <w:szCs w:val="24"/>
-          <w:lang w:eastAsia="vi-VN"/>
-        </w:rPr>
-        <w:t>varchar</w:t>
-      </w:r>
-      <w:proofErr w:type="spellEnd"/>
-      <w:r>
-        <w:rPr>
-          <w:rFonts w:ascii="Times New Roman" w:eastAsia="Times New Roman" w:hAnsi="Times New Roman" w:cs="Times New Roman"/>
-          <w:b/>
-          <w:iCs/>
-          <w:sz w:val="24"/>
-          <w:szCs w:val="24"/>
-          <w:lang w:eastAsia="vi-VN"/>
-        </w:rPr>
-        <w:t xml:space="preserve"> 50), </w:t>
-      </w:r>
-      <w:proofErr w:type="spellStart"/>
-      <w:r>
-        <w:rPr>
-          <w:rFonts w:ascii="Times New Roman" w:eastAsia="Times New Roman" w:hAnsi="Times New Roman" w:cs="Times New Roman"/>
-          <w:b/>
-          <w:iCs/>
-          <w:sz w:val="24"/>
-          <w:szCs w:val="24"/>
-          <w:lang w:eastAsia="vi-VN"/>
-        </w:rPr>
-        <w:t>customer_id</w:t>
-      </w:r>
-      <w:proofErr w:type="spellEnd"/>
-      <w:r>
-        <w:rPr>
-          <w:rFonts w:ascii="Times New Roman" w:eastAsia="Times New Roman" w:hAnsi="Times New Roman" w:cs="Times New Roman"/>
-          <w:b/>
-          <w:iCs/>
-          <w:sz w:val="24"/>
-          <w:szCs w:val="24"/>
-          <w:lang w:eastAsia="vi-VN"/>
-        </w:rPr>
-        <w:t xml:space="preserve"> (</w:t>
-      </w:r>
-      <w:proofErr w:type="spellStart"/>
-      <w:r>
-        <w:rPr>
-          <w:rFonts w:ascii="Times New Roman" w:eastAsia="Times New Roman" w:hAnsi="Times New Roman" w:cs="Times New Roman"/>
-          <w:b/>
-          <w:iCs/>
-          <w:sz w:val="24"/>
-          <w:szCs w:val="24"/>
-          <w:lang w:eastAsia="vi-VN"/>
-        </w:rPr>
-        <w:t>int</w:t>
-      </w:r>
-      <w:proofErr w:type="spellEnd"/>
-      <w:r>
-        <w:rPr>
-          <w:rFonts w:ascii="Times New Roman" w:eastAsia="Times New Roman" w:hAnsi="Times New Roman" w:cs="Times New Roman"/>
-          <w:b/>
-          <w:iCs/>
-          <w:sz w:val="24"/>
-          <w:szCs w:val="24"/>
-          <w:lang w:eastAsia="vi-VN"/>
-        </w:rPr>
-        <w:t xml:space="preserve">), </w:t>
+        <w:t xml:space="preserve"> (int), </w:t>
       </w:r>
       <w:proofErr w:type="spellStart"/>
       <w:r>
@@ -11258,7 +9977,6 @@
                 <w:szCs w:val="24"/>
                 <w:lang w:eastAsia="vi-VN"/>
               </w:rPr>
-              <w:lastRenderedPageBreak/>
               <w:t>Room_id</w:t>
             </w:r>
             <w:proofErr w:type="spellEnd"/>
@@ -11311,7 +10029,6 @@
                 <w:szCs w:val="24"/>
                 <w:lang w:eastAsia="vi-VN"/>
               </w:rPr>
-              <w:lastRenderedPageBreak/>
               <w:t>Booking.</w:t>
             </w:r>
             <w:r>
@@ -11595,6 +10312,8 @@
               </w:rPr>
               <w:t xml:space="preserve"> &gt;= 900</w:t>
             </w:r>
+            <w:bookmarkStart w:id="0" w:name="_GoBack"/>
+            <w:bookmarkEnd w:id="0"/>
           </w:p>
         </w:tc>
       </w:tr>
@@ -11643,6 +10362,7 @@
           <w:szCs w:val="24"/>
           <w:lang w:eastAsia="vi-VN"/>
         </w:rPr>
+        <w:lastRenderedPageBreak/>
         <w:t>Customers</w:t>
       </w:r>
       <w:r>
@@ -11678,7 +10398,7 @@
           <w:szCs w:val="24"/>
           <w:lang w:eastAsia="vi-VN"/>
         </w:rPr>
-        <w:t xml:space="preserve"> (</w:t>
+        <w:t xml:space="preserve"> (int), </w:t>
       </w:r>
       <w:proofErr w:type="spellStart"/>
       <w:r>
@@ -11690,7 +10410,7 @@
           <w:szCs w:val="24"/>
           <w:lang w:eastAsia="vi-VN"/>
         </w:rPr>
-        <w:t>int</w:t>
+        <w:t>customer_name</w:t>
       </w:r>
       <w:proofErr w:type="spellEnd"/>
       <w:r>
@@ -11702,7 +10422,7 @@
           <w:szCs w:val="24"/>
           <w:lang w:eastAsia="vi-VN"/>
         </w:rPr>
-        <w:t xml:space="preserve">), </w:t>
+        <w:t xml:space="preserve"> (varchar 100), </w:t>
       </w:r>
       <w:proofErr w:type="spellStart"/>
       <w:r>
@@ -11714,7 +10434,7 @@
           <w:szCs w:val="24"/>
           <w:lang w:eastAsia="vi-VN"/>
         </w:rPr>
-        <w:t>customer_name</w:t>
+        <w:t>customer_mobile</w:t>
       </w:r>
       <w:proofErr w:type="spellEnd"/>
       <w:r>
@@ -11726,7 +10446,7 @@
           <w:szCs w:val="24"/>
           <w:lang w:eastAsia="vi-VN"/>
         </w:rPr>
-        <w:t xml:space="preserve"> (</w:t>
+        <w:t xml:space="preserve"> (int), </w:t>
       </w:r>
       <w:proofErr w:type="spellStart"/>
       <w:r>
@@ -11738,7 +10458,7 @@
           <w:szCs w:val="24"/>
           <w:lang w:eastAsia="vi-VN"/>
         </w:rPr>
-        <w:t>varchar</w:t>
+        <w:t>customer_email</w:t>
       </w:r>
       <w:proofErr w:type="spellEnd"/>
       <w:r>
@@ -11750,103 +10470,7 @@
           <w:szCs w:val="24"/>
           <w:lang w:eastAsia="vi-VN"/>
         </w:rPr>
-        <w:t xml:space="preserve"> 100), </w:t>
-      </w:r>
-      <w:proofErr w:type="spellStart"/>
-      <w:r>
-        <w:rPr>
-          <w:rFonts w:ascii="Times New Roman" w:eastAsia="Times New Roman" w:hAnsi="Times New Roman" w:cs="Times New Roman"/>
-          <w:b/>
-          <w:iCs/>
-          <w:sz w:val="24"/>
-          <w:szCs w:val="24"/>
-          <w:lang w:eastAsia="vi-VN"/>
-        </w:rPr>
-        <w:t>customer_mobile</w:t>
-      </w:r>
-      <w:proofErr w:type="spellEnd"/>
-      <w:r>
-        <w:rPr>
-          <w:rFonts w:ascii="Times New Roman" w:eastAsia="Times New Roman" w:hAnsi="Times New Roman" w:cs="Times New Roman"/>
-          <w:b/>
-          <w:iCs/>
-          <w:sz w:val="24"/>
-          <w:szCs w:val="24"/>
-          <w:lang w:eastAsia="vi-VN"/>
-        </w:rPr>
-        <w:t xml:space="preserve"> (</w:t>
-      </w:r>
-      <w:proofErr w:type="spellStart"/>
-      <w:r>
-        <w:rPr>
-          <w:rFonts w:ascii="Times New Roman" w:eastAsia="Times New Roman" w:hAnsi="Times New Roman" w:cs="Times New Roman"/>
-          <w:b/>
-          <w:iCs/>
-          <w:sz w:val="24"/>
-          <w:szCs w:val="24"/>
-          <w:lang w:eastAsia="vi-VN"/>
-        </w:rPr>
-        <w:t>int</w:t>
-      </w:r>
-      <w:proofErr w:type="spellEnd"/>
-      <w:r>
-        <w:rPr>
-          <w:rFonts w:ascii="Times New Roman" w:eastAsia="Times New Roman" w:hAnsi="Times New Roman" w:cs="Times New Roman"/>
-          <w:b/>
-          <w:iCs/>
-          <w:sz w:val="24"/>
-          <w:szCs w:val="24"/>
-          <w:lang w:eastAsia="vi-VN"/>
-        </w:rPr>
-        <w:t xml:space="preserve">), </w:t>
-      </w:r>
-      <w:proofErr w:type="spellStart"/>
-      <w:r>
-        <w:rPr>
-          <w:rFonts w:ascii="Times New Roman" w:eastAsia="Times New Roman" w:hAnsi="Times New Roman" w:cs="Times New Roman"/>
-          <w:b/>
-          <w:iCs/>
-          <w:sz w:val="24"/>
-          <w:szCs w:val="24"/>
-          <w:lang w:eastAsia="vi-VN"/>
-        </w:rPr>
-        <w:t>customer_email</w:t>
-      </w:r>
-      <w:proofErr w:type="spellEnd"/>
-      <w:r>
-        <w:rPr>
-          <w:rFonts w:ascii="Times New Roman" w:eastAsia="Times New Roman" w:hAnsi="Times New Roman" w:cs="Times New Roman"/>
-          <w:b/>
-          <w:iCs/>
-          <w:sz w:val="24"/>
-          <w:szCs w:val="24"/>
-          <w:lang w:eastAsia="vi-VN"/>
-        </w:rPr>
-        <w:t xml:space="preserve"> (</w:t>
-      </w:r>
-      <w:proofErr w:type="spellStart"/>
-      <w:r>
-        <w:rPr>
-          <w:rFonts w:ascii="Times New Roman" w:eastAsia="Times New Roman" w:hAnsi="Times New Roman" w:cs="Times New Roman"/>
-          <w:b/>
-          <w:iCs/>
-          <w:sz w:val="24"/>
-          <w:szCs w:val="24"/>
-          <w:lang w:eastAsia="vi-VN"/>
-        </w:rPr>
-        <w:t>varchar</w:t>
-      </w:r>
-      <w:proofErr w:type="spellEnd"/>
-      <w:r>
-        <w:rPr>
-          <w:rFonts w:ascii="Times New Roman" w:eastAsia="Times New Roman" w:hAnsi="Times New Roman" w:cs="Times New Roman"/>
-          <w:b/>
-          <w:iCs/>
-          <w:sz w:val="24"/>
-          <w:szCs w:val="24"/>
-          <w:lang w:eastAsia="vi-VN"/>
-        </w:rPr>
-        <w:t xml:space="preserve"> 100)</w:t>
+        <w:t xml:space="preserve"> (varchar 100)</w:t>
       </w:r>
       <w:r>
         <w:rPr>
@@ -12714,7 +11338,7 @@
 </file>
 
 <file path=word/endnotes.xml><?xml version="1.0" encoding="utf-8"?>
-<w:endnotes xmlns:wpc="http://schemas.microsoft.com/office/word/2010/wordprocessingCanvas" xmlns:mc="http://schemas.openxmlformats.org/markup-compatibility/2006" xmlns:o="urn:schemas-microsoft-com:office:office" xmlns:r="http://schemas.openxmlformats.org/officeDocument/2006/relationships" xmlns:m="http://schemas.openxmlformats.org/officeDocument/2006/math" xmlns:v="urn:schemas-microsoft-com:vml" xmlns:wp14="http://schemas.microsoft.com/office/word/2010/wordprocessingDrawing" xmlns:wp="http://schemas.openxmlformats.org/drawingml/2006/wordprocessingDrawing" xmlns:w10="urn:schemas-microsoft-com:office:word" xmlns:w="http://schemas.openxmlformats.org/wordprocessingml/2006/main" xmlns:w14="http://schemas.microsoft.com/office/word/2010/wordml" xmlns:w15="http://schemas.microsoft.com/office/word/2012/wordml" xmlns:wpg="http://schemas.microsoft.com/office/word/2010/wordprocessingGroup" xmlns:wpi="http://schemas.microsoft.com/office/word/2010/wordprocessingInk" xmlns:wne="http://schemas.microsoft.com/office/word/2006/wordml" xmlns:wps="http://schemas.microsoft.com/office/word/2010/wordprocessingShape" mc:Ignorable="w14 w15 wp14">
+<w:endnotes xmlns:wpc="http://schemas.microsoft.com/office/word/2010/wordprocessingCanvas" xmlns:cx="http://schemas.microsoft.com/office/drawing/2014/chartex" xmlns:cx1="http://schemas.microsoft.com/office/drawing/2015/9/8/chartex" xmlns:cx2="http://schemas.microsoft.com/office/drawing/2015/10/21/chartex" xmlns:cx3="http://schemas.microsoft.com/office/drawing/2016/5/9/chartex" xmlns:cx4="http://schemas.microsoft.com/office/drawing/2016/5/10/chartex" xmlns:cx5="http://schemas.microsoft.com/office/drawing/2016/5/11/chartex" xmlns:cx6="http://schemas.microsoft.com/office/drawing/2016/5/12/chartex" xmlns:cx7="http://schemas.microsoft.com/office/drawing/2016/5/13/chartex" xmlns:cx8="http://schemas.microsoft.com/office/drawing/2016/5/14/chartex" xmlns:mc="http://schemas.openxmlformats.org/markup-compatibility/2006" xmlns:aink="http://schemas.microsoft.com/office/drawing/2016/ink" xmlns:am3d="http://schemas.microsoft.com/office/drawing/2017/model3d" xmlns:o="urn:schemas-microsoft-com:office:office" xmlns:r="http://schemas.openxmlformats.org/officeDocument/2006/relationships" xmlns:m="http://schemas.openxmlformats.org/officeDocument/2006/math" xmlns:v="urn:schemas-microsoft-com:vml" xmlns:wp14="http://schemas.microsoft.com/office/word/2010/wordprocessingDrawing" xmlns:wp="http://schemas.openxmlformats.org/drawingml/2006/wordprocessingDrawing" xmlns:w10="urn:schemas-microsoft-com:office:word" xmlns:w="http://schemas.openxmlformats.org/wordprocessingml/2006/main" xmlns:w14="http://schemas.microsoft.com/office/word/2010/wordml" xmlns:w15="http://schemas.microsoft.com/office/word/2012/wordml" xmlns:w16cid="http://schemas.microsoft.com/office/word/2016/wordml/cid" xmlns:w16se="http://schemas.microsoft.com/office/word/2015/wordml/symex" xmlns:wpg="http://schemas.microsoft.com/office/word/2010/wordprocessingGroup" xmlns:wpi="http://schemas.microsoft.com/office/word/2010/wordprocessingInk" xmlns:wne="http://schemas.microsoft.com/office/word/2006/wordml" xmlns:wps="http://schemas.microsoft.com/office/word/2010/wordprocessingShape" mc:Ignorable="w14 w15 w16se w16cid wp14">
   <w:endnote w:type="separator" w:id="-1">
     <w:p>
       <w:pPr>
@@ -12739,7 +11363,7 @@
 </file>
 
 <file path=word/footer1.xml><?xml version="1.0" encoding="utf-8"?>
-<w:ftr xmlns:wpc="http://schemas.microsoft.com/office/word/2010/wordprocessingCanvas" xmlns:mc="http://schemas.openxmlformats.org/markup-compatibility/2006" xmlns:o="urn:schemas-microsoft-com:office:office" xmlns:r="http://schemas.openxmlformats.org/officeDocument/2006/relationships" xmlns:m="http://schemas.openxmlformats.org/officeDocument/2006/math" xmlns:v="urn:schemas-microsoft-com:vml" xmlns:wp14="http://schemas.microsoft.com/office/word/2010/wordprocessingDrawing" xmlns:wp="http://schemas.openxmlformats.org/drawingml/2006/wordprocessingDrawing" xmlns:w10="urn:schemas-microsoft-com:office:word" xmlns:w="http://schemas.openxmlformats.org/wordprocessingml/2006/main" xmlns:w14="http://schemas.microsoft.com/office/word/2010/wordml" xmlns:w15="http://schemas.microsoft.com/office/word/2012/wordml" xmlns:wpg="http://schemas.microsoft.com/office/word/2010/wordprocessingGroup" xmlns:wpi="http://schemas.microsoft.com/office/word/2010/wordprocessingInk" xmlns:wne="http://schemas.microsoft.com/office/word/2006/wordml" xmlns:wps="http://schemas.microsoft.com/office/word/2010/wordprocessingShape" mc:Ignorable="w14 w15 wp14">
+<w:ftr xmlns:wpc="http://schemas.microsoft.com/office/word/2010/wordprocessingCanvas" xmlns:cx="http://schemas.microsoft.com/office/drawing/2014/chartex" xmlns:cx1="http://schemas.microsoft.com/office/drawing/2015/9/8/chartex" xmlns:cx2="http://schemas.microsoft.com/office/drawing/2015/10/21/chartex" xmlns:cx3="http://schemas.microsoft.com/office/drawing/2016/5/9/chartex" xmlns:cx4="http://schemas.microsoft.com/office/drawing/2016/5/10/chartex" xmlns:cx5="http://schemas.microsoft.com/office/drawing/2016/5/11/chartex" xmlns:cx6="http://schemas.microsoft.com/office/drawing/2016/5/12/chartex" xmlns:cx7="http://schemas.microsoft.com/office/drawing/2016/5/13/chartex" xmlns:cx8="http://schemas.microsoft.com/office/drawing/2016/5/14/chartex" xmlns:mc="http://schemas.openxmlformats.org/markup-compatibility/2006" xmlns:aink="http://schemas.microsoft.com/office/drawing/2016/ink" xmlns:am3d="http://schemas.microsoft.com/office/drawing/2017/model3d" xmlns:o="urn:schemas-microsoft-com:office:office" xmlns:r="http://schemas.openxmlformats.org/officeDocument/2006/relationships" xmlns:m="http://schemas.openxmlformats.org/officeDocument/2006/math" xmlns:v="urn:schemas-microsoft-com:vml" xmlns:wp14="http://schemas.microsoft.com/office/word/2010/wordprocessingDrawing" xmlns:wp="http://schemas.openxmlformats.org/drawingml/2006/wordprocessingDrawing" xmlns:w10="urn:schemas-microsoft-com:office:word" xmlns:w="http://schemas.openxmlformats.org/wordprocessingml/2006/main" xmlns:w14="http://schemas.microsoft.com/office/word/2010/wordml" xmlns:w15="http://schemas.microsoft.com/office/word/2012/wordml" xmlns:w16cid="http://schemas.microsoft.com/office/word/2016/wordml/cid" xmlns:w16se="http://schemas.microsoft.com/office/word/2015/wordml/symex" xmlns:wpg="http://schemas.microsoft.com/office/word/2010/wordprocessingGroup" xmlns:wpi="http://schemas.microsoft.com/office/word/2010/wordprocessingInk" xmlns:wne="http://schemas.microsoft.com/office/word/2006/wordml" xmlns:wps="http://schemas.microsoft.com/office/word/2010/wordprocessingShape" mc:Ignorable="w14 w15 w16se w16cid wp14">
   <w:sdt>
     <w:sdtPr>
       <w:id w:val="-1039510092"/>
@@ -12792,7 +11416,7 @@
 </file>
 
 <file path=word/footnotes.xml><?xml version="1.0" encoding="utf-8"?>
-<w:footnotes xmlns:wpc="http://schemas.microsoft.com/office/word/2010/wordprocessingCanvas" xmlns:mc="http://schemas.openxmlformats.org/markup-compatibility/2006" xmlns:o="urn:schemas-microsoft-com:office:office" xmlns:r="http://schemas.openxmlformats.org/officeDocument/2006/relationships" xmlns:m="http://schemas.openxmlformats.org/officeDocument/2006/math" xmlns:v="urn:schemas-microsoft-com:vml" xmlns:wp14="http://schemas.microsoft.com/office/word/2010/wordprocessingDrawing" xmlns:wp="http://schemas.openxmlformats.org/drawingml/2006/wordprocessingDrawing" xmlns:w10="urn:schemas-microsoft-com:office:word" xmlns:w="http://schemas.openxmlformats.org/wordprocessingml/2006/main" xmlns:w14="http://schemas.microsoft.com/office/word/2010/wordml" xmlns:w15="http://schemas.microsoft.com/office/word/2012/wordml" xmlns:wpg="http://schemas.microsoft.com/office/word/2010/wordprocessingGroup" xmlns:wpi="http://schemas.microsoft.com/office/word/2010/wordprocessingInk" xmlns:wne="http://schemas.microsoft.com/office/word/2006/wordml" xmlns:wps="http://schemas.microsoft.com/office/word/2010/wordprocessingShape" mc:Ignorable="w14 w15 wp14">
+<w:footnotes xmlns:wpc="http://schemas.microsoft.com/office/word/2010/wordprocessingCanvas" xmlns:cx="http://schemas.microsoft.com/office/drawing/2014/chartex" xmlns:cx1="http://schemas.microsoft.com/office/drawing/2015/9/8/chartex" xmlns:cx2="http://schemas.microsoft.com/office/drawing/2015/10/21/chartex" xmlns:cx3="http://schemas.microsoft.com/office/drawing/2016/5/9/chartex" xmlns:cx4="http://schemas.microsoft.com/office/drawing/2016/5/10/chartex" xmlns:cx5="http://schemas.microsoft.com/office/drawing/2016/5/11/chartex" xmlns:cx6="http://schemas.microsoft.com/office/drawing/2016/5/12/chartex" xmlns:cx7="http://schemas.microsoft.com/office/drawing/2016/5/13/chartex" xmlns:cx8="http://schemas.microsoft.com/office/drawing/2016/5/14/chartex" xmlns:mc="http://schemas.openxmlformats.org/markup-compatibility/2006" xmlns:aink="http://schemas.microsoft.com/office/drawing/2016/ink" xmlns:am3d="http://schemas.microsoft.com/office/drawing/2017/model3d" xmlns:o="urn:schemas-microsoft-com:office:office" xmlns:r="http://schemas.openxmlformats.org/officeDocument/2006/relationships" xmlns:m="http://schemas.openxmlformats.org/officeDocument/2006/math" xmlns:v="urn:schemas-microsoft-com:vml" xmlns:wp14="http://schemas.microsoft.com/office/word/2010/wordprocessingDrawing" xmlns:wp="http://schemas.openxmlformats.org/drawingml/2006/wordprocessingDrawing" xmlns:w10="urn:schemas-microsoft-com:office:word" xmlns:w="http://schemas.openxmlformats.org/wordprocessingml/2006/main" xmlns:w14="http://schemas.microsoft.com/office/word/2010/wordml" xmlns:w15="http://schemas.microsoft.com/office/word/2012/wordml" xmlns:w16cid="http://schemas.microsoft.com/office/word/2016/wordml/cid" xmlns:w16se="http://schemas.microsoft.com/office/word/2015/wordml/symex" xmlns:wpg="http://schemas.microsoft.com/office/word/2010/wordprocessingGroup" xmlns:wpi="http://schemas.microsoft.com/office/word/2010/wordprocessingInk" xmlns:wne="http://schemas.microsoft.com/office/word/2006/wordml" xmlns:wps="http://schemas.microsoft.com/office/word/2010/wordprocessingShape" mc:Ignorable="w14 w15 w16se w16cid wp14">
   <w:footnote w:type="separator" w:id="-1">
     <w:p>
       <w:pPr>
@@ -12817,8 +11441,8 @@
 </file>
 
 <file path=word/numbering.xml><?xml version="1.0" encoding="utf-8"?>
-<w:numbering xmlns:wpc="http://schemas.microsoft.com/office/word/2010/wordprocessingCanvas" xmlns:mc="http://schemas.openxmlformats.org/markup-compatibility/2006" xmlns:o="urn:schemas-microsoft-com:office:office" xmlns:r="http://schemas.openxmlformats.org/officeDocument/2006/relationships" xmlns:m="http://schemas.openxmlformats.org/officeDocument/2006/math" xmlns:v="urn:schemas-microsoft-com:vml" xmlns:wp14="http://schemas.microsoft.com/office/word/2010/wordprocessingDrawing" xmlns:wp="http://schemas.openxmlformats.org/drawingml/2006/wordprocessingDrawing" xmlns:w10="urn:schemas-microsoft-com:office:word" xmlns:w="http://schemas.openxmlformats.org/wordprocessingml/2006/main" xmlns:w14="http://schemas.microsoft.com/office/word/2010/wordml" xmlns:w15="http://schemas.microsoft.com/office/word/2012/wordml" xmlns:wpg="http://schemas.microsoft.com/office/word/2010/wordprocessingGroup" xmlns:wpi="http://schemas.microsoft.com/office/word/2010/wordprocessingInk" xmlns:wne="http://schemas.microsoft.com/office/word/2006/wordml" xmlns:wps="http://schemas.microsoft.com/office/word/2010/wordprocessingShape" mc:Ignorable="w14 w15 wp14">
-  <w:abstractNum w:abstractNumId="0">
+<w:numbering xmlns:wpc="http://schemas.microsoft.com/office/word/2010/wordprocessingCanvas" xmlns:cx="http://schemas.microsoft.com/office/drawing/2014/chartex" xmlns:cx1="http://schemas.microsoft.com/office/drawing/2015/9/8/chartex" xmlns:cx2="http://schemas.microsoft.com/office/drawing/2015/10/21/chartex" xmlns:cx3="http://schemas.microsoft.com/office/drawing/2016/5/9/chartex" xmlns:cx4="http://schemas.microsoft.com/office/drawing/2016/5/10/chartex" xmlns:cx5="http://schemas.microsoft.com/office/drawing/2016/5/11/chartex" xmlns:cx6="http://schemas.microsoft.com/office/drawing/2016/5/12/chartex" xmlns:cx7="http://schemas.microsoft.com/office/drawing/2016/5/13/chartex" xmlns:cx8="http://schemas.microsoft.com/office/drawing/2016/5/14/chartex" xmlns:mc="http://schemas.openxmlformats.org/markup-compatibility/2006" xmlns:aink="http://schemas.microsoft.com/office/drawing/2016/ink" xmlns:am3d="http://schemas.microsoft.com/office/drawing/2017/model3d" xmlns:o="urn:schemas-microsoft-com:office:office" xmlns:r="http://schemas.openxmlformats.org/officeDocument/2006/relationships" xmlns:m="http://schemas.openxmlformats.org/officeDocument/2006/math" xmlns:v="urn:schemas-microsoft-com:vml" xmlns:wp14="http://schemas.microsoft.com/office/word/2010/wordprocessingDrawing" xmlns:wp="http://schemas.openxmlformats.org/drawingml/2006/wordprocessingDrawing" xmlns:w10="urn:schemas-microsoft-com:office:word" xmlns:w="http://schemas.openxmlformats.org/wordprocessingml/2006/main" xmlns:w14="http://schemas.microsoft.com/office/word/2010/wordml" xmlns:w15="http://schemas.microsoft.com/office/word/2012/wordml" xmlns:w16cid="http://schemas.microsoft.com/office/word/2016/wordml/cid" xmlns:w16se="http://schemas.microsoft.com/office/word/2015/wordml/symex" xmlns:wpg="http://schemas.microsoft.com/office/word/2010/wordprocessingGroup" xmlns:wpi="http://schemas.microsoft.com/office/word/2010/wordprocessingInk" xmlns:wne="http://schemas.microsoft.com/office/word/2006/wordml" xmlns:wps="http://schemas.microsoft.com/office/word/2010/wordprocessingShape" mc:Ignorable="w14 w15 w16se w16cid wp14">
+  <w:abstractNum w:abstractNumId="0" w15:restartNumberingAfterBreak="0">
     <w:nsid w:val="1BD01FAE"/>
     <w:multiLevelType w:val="multilevel"/>
     <w:tmpl w:val="1378220C"/>
@@ -12967,7 +11591,7 @@
       </w:rPr>
     </w:lvl>
   </w:abstractNum>
-  <w:abstractNum w:abstractNumId="1">
+  <w:abstractNum w:abstractNumId="1" w15:restartNumberingAfterBreak="0">
     <w:nsid w:val="20CD085B"/>
     <w:multiLevelType w:val="hybridMultilevel"/>
     <w:tmpl w:val="44AA9640"/>
@@ -13080,7 +11704,7 @@
       </w:rPr>
     </w:lvl>
   </w:abstractNum>
-  <w:abstractNum w:abstractNumId="2">
+  <w:abstractNum w:abstractNumId="2" w15:restartNumberingAfterBreak="0">
     <w:nsid w:val="3E947F98"/>
     <w:multiLevelType w:val="multilevel"/>
     <w:tmpl w:val="D45C4EE4"/>
@@ -13229,7 +11853,7 @@
       </w:rPr>
     </w:lvl>
   </w:abstractNum>
-  <w:abstractNum w:abstractNumId="3">
+  <w:abstractNum w:abstractNumId="3" w15:restartNumberingAfterBreak="0">
     <w:nsid w:val="6A504FC4"/>
     <w:multiLevelType w:val="hybridMultilevel"/>
     <w:tmpl w:val="027E0588"/>
@@ -13342,7 +11966,7 @@
       </w:rPr>
     </w:lvl>
   </w:abstractNum>
-  <w:abstractNum w:abstractNumId="4">
+  <w:abstractNum w:abstractNumId="4" w15:restartNumberingAfterBreak="0">
     <w:nsid w:val="769A3203"/>
     <w:multiLevelType w:val="multilevel"/>
     <w:tmpl w:val="D688DE28"/>
@@ -13510,7 +12134,7 @@
 </file>
 
 <file path=word/styles.xml><?xml version="1.0" encoding="utf-8"?>
-<w:styles xmlns:mc="http://schemas.openxmlformats.org/markup-compatibility/2006" xmlns:r="http://schemas.openxmlformats.org/officeDocument/2006/relationships" xmlns:w="http://schemas.openxmlformats.org/wordprocessingml/2006/main" xmlns:w14="http://schemas.microsoft.com/office/word/2010/wordml" xmlns:w15="http://schemas.microsoft.com/office/word/2012/wordml" mc:Ignorable="w14 w15">
+<w:styles xmlns:mc="http://schemas.openxmlformats.org/markup-compatibility/2006" xmlns:r="http://schemas.openxmlformats.org/officeDocument/2006/relationships" xmlns:w="http://schemas.openxmlformats.org/wordprocessingml/2006/main" xmlns:w14="http://schemas.microsoft.com/office/word/2010/wordml" xmlns:w15="http://schemas.microsoft.com/office/word/2012/wordml" xmlns:w16cid="http://schemas.microsoft.com/office/word/2016/wordml/cid" xmlns:w16se="http://schemas.microsoft.com/office/word/2015/wordml/symex" mc:Ignorable="w14 w15 w16se w16cid">
   <w:docDefaults>
     <w:rPrDefault>
       <w:rPr>
@@ -13526,7 +12150,7 @@
       </w:pPr>
     </w:pPrDefault>
   </w:docDefaults>
-  <w:latentStyles w:defLockedState="0" w:defUIPriority="99" w:defSemiHidden="0" w:defUnhideWhenUsed="0" w:defQFormat="0" w:count="371">
+  <w:latentStyles w:defLockedState="0" w:defUIPriority="99" w:defSemiHidden="0" w:defUnhideWhenUsed="0" w:defQFormat="0" w:count="375">
     <w:lsdException w:name="Normal" w:uiPriority="0" w:qFormat="1"/>
     <w:lsdException w:name="heading 1" w:uiPriority="9" w:qFormat="1"/>
     <w:lsdException w:name="heading 2" w:semiHidden="1" w:uiPriority="9" w:unhideWhenUsed="1" w:qFormat="1"/>
@@ -13632,7 +12256,6 @@
     <w:lsdException w:name="HTML Sample" w:semiHidden="1" w:unhideWhenUsed="1"/>
     <w:lsdException w:name="HTML Typewriter" w:semiHidden="1" w:unhideWhenUsed="1"/>
     <w:lsdException w:name="HTML Variable" w:semiHidden="1" w:unhideWhenUsed="1"/>
-    <w:lsdException w:name="Normal Table" w:semiHidden="1" w:unhideWhenUsed="1"/>
     <w:lsdException w:name="annotation subject" w:semiHidden="1" w:unhideWhenUsed="1"/>
     <w:lsdException w:name="No List" w:semiHidden="1" w:unhideWhenUsed="1"/>
     <w:lsdException w:name="Outline List 1" w:semiHidden="1" w:unhideWhenUsed="1"/>
@@ -13676,10 +12299,8 @@
     <w:lsdException w:name="Table Elegant" w:semiHidden="1" w:unhideWhenUsed="1"/>
     <w:lsdException w:name="Table Professional" w:semiHidden="1" w:unhideWhenUsed="1"/>
     <w:lsdException w:name="Table Subtle 1" w:semiHidden="1" w:unhideWhenUsed="1"/>
-    <w:lsdException w:name="Table Subtle 2" w:semiHidden="1" w:unhideWhenUsed="1"/>
     <w:lsdException w:name="Table Web 1" w:semiHidden="1" w:unhideWhenUsed="1"/>
     <w:lsdException w:name="Table Web 2" w:semiHidden="1" w:unhideWhenUsed="1"/>
-    <w:lsdException w:name="Table Web 3" w:semiHidden="1" w:unhideWhenUsed="1"/>
     <w:lsdException w:name="Balloon Text" w:semiHidden="1" w:unhideWhenUsed="1"/>
     <w:lsdException w:name="Table Grid" w:uiPriority="59"/>
     <w:lsdException w:name="Table Theme" w:semiHidden="1" w:unhideWhenUsed="1"/>
@@ -13898,6 +12519,10 @@
     <w:lsdException w:name="List Table 5 Dark Accent 6" w:uiPriority="50"/>
     <w:lsdException w:name="List Table 6 Colorful Accent 6" w:uiPriority="51"/>
     <w:lsdException w:name="List Table 7 Colorful Accent 6" w:uiPriority="52"/>
+    <w:lsdException w:name="Mention" w:semiHidden="1" w:unhideWhenUsed="1"/>
+    <w:lsdException w:name="Smart Hyperlink" w:semiHidden="1" w:unhideWhenUsed="1"/>
+    <w:lsdException w:name="Hashtag" w:semiHidden="1" w:unhideWhenUsed="1"/>
+    <w:lsdException w:name="Unresolved Mention" w:semiHidden="1" w:unhideWhenUsed="1"/>
   </w:latentStyles>
   <w:style w:type="paragraph" w:default="1" w:styleId="Normal">
     <w:name w:val="Normal"/>

</xml_diff>